<commit_message>
New lesson plan template and lesson plan
</commit_message>
<xml_diff>
--- a/Labs/Lab05/Lab5A-instructions_CS295N.docx
+++ b/Labs/Lab05/Lab5A-instructions_CS295N.docx
@@ -36,8 +36,6 @@
         </w:rPr>
         <w:t>Gain experience:</w:t>
       </w:r>
-      <w:bookmarkStart w:id="0" w:name="_GoBack"/>
-      <w:bookmarkEnd w:id="0"/>
     </w:p>
     <w:p>
       <w:pPr>
@@ -58,23 +56,7 @@
           <w:sz w:val="24"/>
           <w:szCs w:val="24"/>
         </w:rPr>
-        <w:t xml:space="preserve">Using </w:t>
-      </w:r>
-      <w:r>
-        <w:rPr>
-          <w:rFonts w:asciiTheme="minorHAnsi" w:hAnsiTheme="minorHAnsi" w:cs="Arial"/>
-          <w:sz w:val="24"/>
-          <w:szCs w:val="24"/>
-        </w:rPr>
-        <w:t>Entity Framework</w:t>
-      </w:r>
-      <w:r>
-        <w:rPr>
-          <w:rFonts w:asciiTheme="minorHAnsi" w:hAnsiTheme="minorHAnsi" w:cs="Arial"/>
-          <w:sz w:val="24"/>
-          <w:szCs w:val="24"/>
-        </w:rPr>
-        <w:tab/>
+        <w:t>Creating a Data Model</w:t>
       </w:r>
     </w:p>
     <w:p>
@@ -96,7 +78,15 @@
           <w:sz w:val="24"/>
           <w:szCs w:val="24"/>
         </w:rPr>
-        <w:t>Creating Scaffolding</w:t>
+        <w:t xml:space="preserve">Using </w:t>
+      </w:r>
+      <w:r>
+        <w:rPr>
+          <w:rFonts w:asciiTheme="minorHAnsi" w:hAnsiTheme="minorHAnsi" w:cs="Arial"/>
+          <w:sz w:val="24"/>
+          <w:szCs w:val="24"/>
+        </w:rPr>
+        <w:t>Entity Framework</w:t>
       </w:r>
       <w:r>
         <w:rPr>
@@ -106,6 +96,56 @@
         </w:rPr>
         <w:tab/>
       </w:r>
+    </w:p>
+    <w:p>
+      <w:pPr>
+        <w:pStyle w:val="ListParagraph"/>
+        <w:numPr>
+          <w:ilvl w:val="0"/>
+          <w:numId w:val="12"/>
+        </w:numPr>
+        <w:rPr>
+          <w:rFonts w:asciiTheme="minorHAnsi" w:hAnsiTheme="minorHAnsi" w:cs="Arial"/>
+          <w:sz w:val="24"/>
+          <w:szCs w:val="24"/>
+        </w:rPr>
+      </w:pPr>
+      <w:r>
+        <w:rPr>
+          <w:rFonts w:asciiTheme="minorHAnsi" w:hAnsiTheme="minorHAnsi" w:cs="Arial"/>
+          <w:sz w:val="24"/>
+          <w:szCs w:val="24"/>
+        </w:rPr>
+        <w:t>Generating</w:t>
+      </w:r>
+      <w:bookmarkStart w:id="0" w:name="_GoBack"/>
+      <w:bookmarkEnd w:id="0"/>
+      <w:r>
+        <w:rPr>
+          <w:rFonts w:asciiTheme="minorHAnsi" w:hAnsiTheme="minorHAnsi" w:cs="Arial"/>
+          <w:sz w:val="24"/>
+          <w:szCs w:val="24"/>
+        </w:rPr>
+        <w:t xml:space="preserve"> Scaffolding</w:t>
+      </w:r>
+      <w:r>
+        <w:rPr>
+          <w:rFonts w:asciiTheme="minorHAnsi" w:hAnsiTheme="minorHAnsi" w:cs="Arial"/>
+          <w:sz w:val="24"/>
+          <w:szCs w:val="24"/>
+        </w:rPr>
+        <w:tab/>
+      </w:r>
+    </w:p>
+    <w:p>
+      <w:pPr>
+        <w:pStyle w:val="ListParagraph"/>
+        <w:rPr>
+          <w:rFonts w:asciiTheme="minorHAnsi" w:hAnsiTheme="minorHAnsi" w:cs="Arial"/>
+          <w:sz w:val="24"/>
+          <w:szCs w:val="24"/>
+        </w:rPr>
+      </w:pPr>
       <w:r>
         <w:rPr>
           <w:rFonts w:asciiTheme="minorHAnsi" w:hAnsiTheme="minorHAnsi" w:cs="Arial"/>
@@ -155,15 +195,7 @@
           <w:sz w:val="24"/>
           <w:szCs w:val="24"/>
         </w:rPr>
-        <w:t xml:space="preserve">Write a </w:t>
-      </w:r>
-      <w:r>
-        <w:rPr>
-          <w:rFonts w:asciiTheme="minorHAnsi" w:hAnsiTheme="minorHAnsi" w:cs="Arial"/>
-          <w:sz w:val="24"/>
-          <w:szCs w:val="24"/>
-        </w:rPr>
-        <w:t xml:space="preserve">book cataloging </w:t>
+        <w:t xml:space="preserve">cataloging </w:t>
       </w:r>
       <w:r>
         <w:rPr>
@@ -413,23 +445,6 @@
           <w:sz w:val="24"/>
           <w:szCs w:val="24"/>
         </w:rPr>
-      </w:pPr>
-      <w:r>
-        <w:rPr>
-          <w:rFonts w:asciiTheme="minorHAnsi" w:hAnsiTheme="minorHAnsi" w:cs="Arial"/>
-          <w:sz w:val="24"/>
-          <w:szCs w:val="24"/>
-        </w:rPr>
-        <w:t>Name of person who did the rating</w:t>
-      </w:r>
-    </w:p>
-    <w:p>
-      <w:pPr>
-        <w:rPr>
-          <w:rFonts w:asciiTheme="minorHAnsi" w:hAnsiTheme="minorHAnsi" w:cs="Arial"/>
-          <w:sz w:val="24"/>
-          <w:szCs w:val="24"/>
-        </w:rPr>
         <w:sectPr>
           <w:type w:val="continuous"/>
           <w:pgSz w:w="12240" w:h="15840"/>
@@ -439,6 +454,14 @@
           <w:docGrid w:linePitch="360"/>
         </w:sectPr>
       </w:pPr>
+      <w:r>
+        <w:rPr>
+          <w:rFonts w:asciiTheme="minorHAnsi" w:hAnsiTheme="minorHAnsi" w:cs="Arial"/>
+          <w:sz w:val="24"/>
+          <w:szCs w:val="24"/>
+        </w:rPr>
+        <w:t>Name of person who did the rating</w:t>
+      </w:r>
     </w:p>
     <w:p>
       <w:pPr>
@@ -455,6 +478,14 @@
           <w:szCs w:val="24"/>
         </w:rPr>
         <w:lastRenderedPageBreak/>
+        <w:br/>
+      </w:r>
+      <w:r>
+        <w:rPr>
+          <w:rFonts w:asciiTheme="minorHAnsi" w:hAnsiTheme="minorHAnsi" w:cs="Arial"/>
+          <w:sz w:val="24"/>
+          <w:szCs w:val="24"/>
+        </w:rPr>
         <w:t>The user should be able to enter their name on the main page and not need to enter it again each time they enter book info and provide a rating.</w:t>
       </w:r>
       <w:r>
@@ -480,7 +511,83 @@
           <w:sz w:val="24"/>
           <w:szCs w:val="24"/>
         </w:rPr>
-        <w:t>Clean up the code generated by the scaffolding. For example, labels and text on the pages should be in correct English (not using property names) and users should be asked for just dates, not date and time.</w:t>
+        <w:t>Follow</w:t>
+      </w:r>
+      <w:r>
+        <w:rPr>
+          <w:rFonts w:asciiTheme="minorHAnsi" w:hAnsiTheme="minorHAnsi" w:cs="Arial"/>
+          <w:sz w:val="24"/>
+          <w:szCs w:val="24"/>
+        </w:rPr>
+        <w:t xml:space="preserve"> the same steps as those in this week's </w:t>
+      </w:r>
+      <w:r>
+        <w:rPr>
+          <w:rFonts w:asciiTheme="minorHAnsi" w:hAnsiTheme="minorHAnsi" w:cs="Arial"/>
+          <w:sz w:val="24"/>
+          <w:szCs w:val="24"/>
+        </w:rPr>
+        <w:t xml:space="preserve">tutorial, </w:t>
+      </w:r>
+      <w:hyperlink r:id="rId10" w:history="1">
+        <w:r>
+          <w:rPr>
+            <w:rStyle w:val="Hyperlink"/>
+            <w:rFonts w:asciiTheme="minorHAnsi" w:hAnsiTheme="minorHAnsi" w:cs="Arial"/>
+            <w:sz w:val="24"/>
+            <w:szCs w:val="24"/>
+          </w:rPr>
+          <w:t>https://docs.microsoft.com/en-us/aspnet/core/tutorials/razor-pages</w:t>
+        </w:r>
+      </w:hyperlink>
+      <w:r>
+        <w:rPr>
+          <w:rFonts w:asciiTheme="minorHAnsi" w:hAnsiTheme="minorHAnsi" w:cs="Arial"/>
+          <w:sz w:val="24"/>
+          <w:szCs w:val="24"/>
+        </w:rPr>
+        <w:t xml:space="preserve">, </w:t>
+      </w:r>
+      <w:r>
+        <w:rPr>
+          <w:rFonts w:asciiTheme="minorHAnsi" w:hAnsiTheme="minorHAnsi" w:cs="Arial"/>
+          <w:sz w:val="24"/>
+          <w:szCs w:val="24"/>
+        </w:rPr>
+        <w:t>to create a scaffolded web site. You only need to follow the tutorial steps through part 3, Scaffolded Web Pages. You will create your web site from scratch as opposed to modifying the Movie web site. </w:t>
+      </w:r>
+    </w:p>
+    <w:p>
+      <w:pPr>
+        <w:rPr>
+          <w:rFonts w:asciiTheme="minorHAnsi" w:hAnsiTheme="minorHAnsi" w:cs="Arial"/>
+          <w:sz w:val="24"/>
+          <w:szCs w:val="24"/>
+        </w:rPr>
+      </w:pPr>
+      <w:r>
+        <w:rPr>
+          <w:rFonts w:asciiTheme="minorHAnsi" w:hAnsiTheme="minorHAnsi" w:cs="Arial"/>
+          <w:sz w:val="24"/>
+          <w:szCs w:val="24"/>
+        </w:rPr>
+        <w:t xml:space="preserve">Clean up the code generated by the scaffolding. For example, labels and text on the pages should be in correct English (not using property names) and users should be asked for just </w:t>
+      </w:r>
+      <w:r>
+        <w:rPr>
+          <w:rFonts w:asciiTheme="minorHAnsi" w:hAnsiTheme="minorHAnsi" w:cs="Arial"/>
+          <w:sz w:val="24"/>
+          <w:szCs w:val="24"/>
+        </w:rPr>
+        <w:t>the date</w:t>
+      </w:r>
+      <w:r>
+        <w:rPr>
+          <w:rFonts w:asciiTheme="minorHAnsi" w:hAnsiTheme="minorHAnsi" w:cs="Arial"/>
+          <w:sz w:val="24"/>
+          <w:szCs w:val="24"/>
+        </w:rPr>
+        <w:t>, not date and time.</w:t>
       </w:r>
       <w:r>
         <w:rPr>
@@ -2874,7 +2981,6 @@
   <w:style w:type="character" w:default="1" w:styleId="DefaultParagraphFont">
     <w:name w:val="Default Paragraph Font"/>
     <w:uiPriority w:val="1"/>
-    <w:semiHidden/>
     <w:unhideWhenUsed/>
   </w:style>
   <w:style w:type="table" w:default="1" w:styleId="TableNormal">

</xml_diff>

<commit_message>
Added a new lab assignment
</commit_message>
<xml_diff>
--- a/Labs/Lab05/Lab5A-instructions_CS295N.docx
+++ b/Labs/Lab05/Lab5A-instructions_CS295N.docx
@@ -1,6 +1,6 @@
 
 <file path=word/document.xml><?xml version="1.0" encoding="utf-8"?>
-<w:document xmlns:wpc="http://schemas.microsoft.com/office/word/2010/wordprocessingCanvas" xmlns:mo="http://schemas.microsoft.com/office/mac/office/2008/main" xmlns:mc="http://schemas.openxmlformats.org/markup-compatibility/2006" xmlns:mv="urn:schemas-microsoft-com:mac:vml" xmlns:o="urn:schemas-microsoft-com:office:office" xmlns:r="http://schemas.openxmlformats.org/officeDocument/2006/relationships" xmlns:m="http://schemas.openxmlformats.org/officeDocument/2006/math" xmlns:v="urn:schemas-microsoft-com:vml" xmlns:wp14="http://schemas.microsoft.com/office/word/2010/wordprocessingDrawing" xmlns:wp="http://schemas.openxmlformats.org/drawingml/2006/wordprocessingDrawing" xmlns:w10="urn:schemas-microsoft-com:office:word" xmlns:w="http://schemas.openxmlformats.org/wordprocessingml/2006/main" xmlns:w14="http://schemas.microsoft.com/office/word/2010/wordml" xmlns:w15="http://schemas.microsoft.com/office/word/2012/wordml" xmlns:wpg="http://schemas.microsoft.com/office/word/2010/wordprocessingGroup" xmlns:wpi="http://schemas.microsoft.com/office/word/2010/wordprocessingInk" xmlns:wne="http://schemas.microsoft.com/office/word/2006/wordml" xmlns:wps="http://schemas.microsoft.com/office/word/2010/wordprocessingShape" mc:Ignorable="w14 w15 wp14">
+<w:document xmlns:wpc="http://schemas.microsoft.com/office/word/2010/wordprocessingCanvas" xmlns:mo="http://schemas.microsoft.com/office/mac/office/2008/main" xmlns:mc="http://schemas.openxmlformats.org/markup-compatibility/2006" xmlns:mv="urn:schemas-microsoft-com:mac:vml" xmlns:o="urn:schemas-microsoft-com:office:office" xmlns:r="http://schemas.openxmlformats.org/officeDocument/2006/relationships" xmlns:m="http://schemas.openxmlformats.org/officeDocument/2006/math" xmlns:v="urn:schemas-microsoft-com:vml" xmlns:wp14="http://schemas.microsoft.com/office/word/2010/wordprocessingDrawing" xmlns:wp="http://schemas.openxmlformats.org/drawingml/2006/wordprocessingDrawing" xmlns:w10="urn:schemas-microsoft-com:office:word" xmlns:w="http://schemas.openxmlformats.org/wordprocessingml/2006/main" xmlns:w14="http://schemas.microsoft.com/office/word/2010/wordml" xmlns:wpg="http://schemas.microsoft.com/office/word/2010/wordprocessingGroup" xmlns:wpi="http://schemas.microsoft.com/office/word/2010/wordprocessingInk" xmlns:wne="http://schemas.microsoft.com/office/word/2006/wordml" xmlns:wps="http://schemas.microsoft.com/office/word/2010/wordprocessingShape" mc:Ignorable="w14 wp14">
   <w:body>
     <w:p>
       <w:pPr>
@@ -118,8 +118,6 @@
         </w:rPr>
         <w:t>Generating</w:t>
       </w:r>
-      <w:bookmarkStart w:id="0" w:name="_GoBack"/>
-      <w:bookmarkEnd w:id="0"/>
       <w:r>
         <w:rPr>
           <w:rFonts w:asciiTheme="minorHAnsi" w:hAnsiTheme="minorHAnsi" w:cs="Arial"/>
@@ -195,6 +193,14 @@
           <w:sz w:val="24"/>
           <w:szCs w:val="24"/>
         </w:rPr>
+        <w:t xml:space="preserve">Create an app for </w:t>
+      </w:r>
+      <w:r>
+        <w:rPr>
+          <w:rFonts w:asciiTheme="minorHAnsi" w:hAnsiTheme="minorHAnsi" w:cs="Arial"/>
+          <w:sz w:val="24"/>
+          <w:szCs w:val="24"/>
+        </w:rPr>
         <w:t xml:space="preserve">cataloging </w:t>
       </w:r>
       <w:r>
@@ -203,7 +209,17 @@
           <w:sz w:val="24"/>
           <w:szCs w:val="24"/>
         </w:rPr>
-        <w:t xml:space="preserve">web app </w:t>
+        <w:t>books</w:t>
+      </w:r>
+      <w:bookmarkStart w:id="0" w:name="_GoBack"/>
+      <w:bookmarkEnd w:id="0"/>
+      <w:r>
+        <w:rPr>
+          <w:rFonts w:asciiTheme="minorHAnsi" w:hAnsiTheme="minorHAnsi" w:cs="Arial"/>
+          <w:sz w:val="24"/>
+          <w:szCs w:val="24"/>
+        </w:rPr>
+        <w:t xml:space="preserve"> </w:t>
       </w:r>
       <w:r>
         <w:rPr>
@@ -332,9 +348,9 @@
           <w:szCs w:val="24"/>
         </w:rPr>
         <w:sectPr>
-          <w:footerReference w:type="default" r:id="rId7"/>
-          <w:headerReference w:type="first" r:id="rId8"/>
-          <w:footerReference w:type="first" r:id="rId9"/>
+          <w:footerReference w:type="default" r:id="rId8"/>
+          <w:headerReference w:type="first" r:id="rId9"/>
+          <w:footerReference w:type="first" r:id="rId10"/>
           <w:pgSz w:w="12240" w:h="15840"/>
           <w:pgMar w:top="1440" w:right="1440" w:bottom="1440" w:left="1440" w:header="720" w:footer="720" w:gutter="0"/>
           <w:cols w:space="720"/>
@@ -529,7 +545,7 @@
         </w:rPr>
         <w:t xml:space="preserve">tutorial, </w:t>
       </w:r>
-      <w:hyperlink r:id="rId10" w:history="1">
+      <w:hyperlink r:id="rId11" w:history="1">
         <w:r>
           <w:rPr>
             <w:rStyle w:val="Hyperlink"/>
@@ -903,7 +919,7 @@
 </file>
 
 <file path=word/endnotes.xml><?xml version="1.0" encoding="utf-8"?>
-<w:endnotes xmlns:wpc="http://schemas.microsoft.com/office/word/2010/wordprocessingCanvas" xmlns:mo="http://schemas.microsoft.com/office/mac/office/2008/main" xmlns:mc="http://schemas.openxmlformats.org/markup-compatibility/2006" xmlns:mv="urn:schemas-microsoft-com:mac:vml" xmlns:o="urn:schemas-microsoft-com:office:office" xmlns:r="http://schemas.openxmlformats.org/officeDocument/2006/relationships" xmlns:m="http://schemas.openxmlformats.org/officeDocument/2006/math" xmlns:v="urn:schemas-microsoft-com:vml" xmlns:wp14="http://schemas.microsoft.com/office/word/2010/wordprocessingDrawing" xmlns:wp="http://schemas.openxmlformats.org/drawingml/2006/wordprocessingDrawing" xmlns:w10="urn:schemas-microsoft-com:office:word" xmlns:w="http://schemas.openxmlformats.org/wordprocessingml/2006/main" xmlns:w14="http://schemas.microsoft.com/office/word/2010/wordml" xmlns:w15="http://schemas.microsoft.com/office/word/2012/wordml" xmlns:wpg="http://schemas.microsoft.com/office/word/2010/wordprocessingGroup" xmlns:wpi="http://schemas.microsoft.com/office/word/2010/wordprocessingInk" xmlns:wne="http://schemas.microsoft.com/office/word/2006/wordml" xmlns:wps="http://schemas.microsoft.com/office/word/2010/wordprocessingShape" mc:Ignorable="w14 w15 wp14">
+<w:endnotes xmlns:wpc="http://schemas.microsoft.com/office/word/2010/wordprocessingCanvas" xmlns:mo="http://schemas.microsoft.com/office/mac/office/2008/main" xmlns:mc="http://schemas.openxmlformats.org/markup-compatibility/2006" xmlns:mv="urn:schemas-microsoft-com:mac:vml" xmlns:o="urn:schemas-microsoft-com:office:office" xmlns:r="http://schemas.openxmlformats.org/officeDocument/2006/relationships" xmlns:m="http://schemas.openxmlformats.org/officeDocument/2006/math" xmlns:v="urn:schemas-microsoft-com:vml" xmlns:wp14="http://schemas.microsoft.com/office/word/2010/wordprocessingDrawing" xmlns:wp="http://schemas.openxmlformats.org/drawingml/2006/wordprocessingDrawing" xmlns:w10="urn:schemas-microsoft-com:office:word" xmlns:w="http://schemas.openxmlformats.org/wordprocessingml/2006/main" xmlns:w14="http://schemas.microsoft.com/office/word/2010/wordml" xmlns:wpg="http://schemas.microsoft.com/office/word/2010/wordprocessingGroup" xmlns:wpi="http://schemas.microsoft.com/office/word/2010/wordprocessingInk" xmlns:wne="http://schemas.microsoft.com/office/word/2006/wordml" xmlns:wps="http://schemas.microsoft.com/office/word/2010/wordprocessingShape" mc:Ignorable="w14 wp14">
   <w:endnote w:type="separator" w:id="-1">
     <w:p>
       <w:pPr>
@@ -928,7 +944,7 @@
 </file>
 
 <file path=word/footer1.xml><?xml version="1.0" encoding="utf-8"?>
-<w:ftr xmlns:wpc="http://schemas.microsoft.com/office/word/2010/wordprocessingCanvas" xmlns:mo="http://schemas.microsoft.com/office/mac/office/2008/main" xmlns:mc="http://schemas.openxmlformats.org/markup-compatibility/2006" xmlns:mv="urn:schemas-microsoft-com:mac:vml" xmlns:o="urn:schemas-microsoft-com:office:office" xmlns:r="http://schemas.openxmlformats.org/officeDocument/2006/relationships" xmlns:m="http://schemas.openxmlformats.org/officeDocument/2006/math" xmlns:v="urn:schemas-microsoft-com:vml" xmlns:wp14="http://schemas.microsoft.com/office/word/2010/wordprocessingDrawing" xmlns:wp="http://schemas.openxmlformats.org/drawingml/2006/wordprocessingDrawing" xmlns:w10="urn:schemas-microsoft-com:office:word" xmlns:w="http://schemas.openxmlformats.org/wordprocessingml/2006/main" xmlns:w14="http://schemas.microsoft.com/office/word/2010/wordml" xmlns:w15="http://schemas.microsoft.com/office/word/2012/wordml" xmlns:wpg="http://schemas.microsoft.com/office/word/2010/wordprocessingGroup" xmlns:wpi="http://schemas.microsoft.com/office/word/2010/wordprocessingInk" xmlns:wne="http://schemas.microsoft.com/office/word/2006/wordml" xmlns:wps="http://schemas.microsoft.com/office/word/2010/wordprocessingShape" mc:Ignorable="w14 w15 wp14">
+<w:ftr xmlns:wpc="http://schemas.microsoft.com/office/word/2010/wordprocessingCanvas" xmlns:mo="http://schemas.microsoft.com/office/mac/office/2008/main" xmlns:mc="http://schemas.openxmlformats.org/markup-compatibility/2006" xmlns:mv="urn:schemas-microsoft-com:mac:vml" xmlns:o="urn:schemas-microsoft-com:office:office" xmlns:r="http://schemas.openxmlformats.org/officeDocument/2006/relationships" xmlns:m="http://schemas.openxmlformats.org/officeDocument/2006/math" xmlns:v="urn:schemas-microsoft-com:vml" xmlns:wp14="http://schemas.microsoft.com/office/word/2010/wordprocessingDrawing" xmlns:wp="http://schemas.openxmlformats.org/drawingml/2006/wordprocessingDrawing" xmlns:w10="urn:schemas-microsoft-com:office:word" xmlns:w="http://schemas.openxmlformats.org/wordprocessingml/2006/main" xmlns:w14="http://schemas.microsoft.com/office/word/2010/wordml" xmlns:wpg="http://schemas.microsoft.com/office/word/2010/wordprocessingGroup" xmlns:wpi="http://schemas.microsoft.com/office/word/2010/wordprocessingInk" xmlns:wne="http://schemas.microsoft.com/office/word/2006/wordml" xmlns:wps="http://schemas.microsoft.com/office/word/2010/wordprocessingShape" mc:Ignorable="w14 wp14">
   <w:p>
     <w:pPr>
       <w:pStyle w:val="Footer"/>
@@ -941,7 +957,7 @@
 </file>
 
 <file path=word/footer2.xml><?xml version="1.0" encoding="utf-8"?>
-<w:ftr xmlns:wpc="http://schemas.microsoft.com/office/word/2010/wordprocessingCanvas" xmlns:mo="http://schemas.microsoft.com/office/mac/office/2008/main" xmlns:mc="http://schemas.openxmlformats.org/markup-compatibility/2006" xmlns:mv="urn:schemas-microsoft-com:mac:vml" xmlns:o="urn:schemas-microsoft-com:office:office" xmlns:r="http://schemas.openxmlformats.org/officeDocument/2006/relationships" xmlns:m="http://schemas.openxmlformats.org/officeDocument/2006/math" xmlns:v="urn:schemas-microsoft-com:vml" xmlns:wp14="http://schemas.microsoft.com/office/word/2010/wordprocessingDrawing" xmlns:wp="http://schemas.openxmlformats.org/drawingml/2006/wordprocessingDrawing" xmlns:w10="urn:schemas-microsoft-com:office:word" xmlns:w="http://schemas.openxmlformats.org/wordprocessingml/2006/main" xmlns:w14="http://schemas.microsoft.com/office/word/2010/wordml" xmlns:w15="http://schemas.microsoft.com/office/word/2012/wordml" xmlns:wpg="http://schemas.microsoft.com/office/word/2010/wordprocessingGroup" xmlns:wpi="http://schemas.microsoft.com/office/word/2010/wordprocessingInk" xmlns:wne="http://schemas.microsoft.com/office/word/2006/wordml" xmlns:wps="http://schemas.microsoft.com/office/word/2010/wordprocessingShape" mc:Ignorable="w14 w15 wp14">
+<w:ftr xmlns:wpc="http://schemas.microsoft.com/office/word/2010/wordprocessingCanvas" xmlns:mo="http://schemas.microsoft.com/office/mac/office/2008/main" xmlns:mc="http://schemas.openxmlformats.org/markup-compatibility/2006" xmlns:mv="urn:schemas-microsoft-com:mac:vml" xmlns:o="urn:schemas-microsoft-com:office:office" xmlns:r="http://schemas.openxmlformats.org/officeDocument/2006/relationships" xmlns:m="http://schemas.openxmlformats.org/officeDocument/2006/math" xmlns:v="urn:schemas-microsoft-com:vml" xmlns:wp14="http://schemas.microsoft.com/office/word/2010/wordprocessingDrawing" xmlns:wp="http://schemas.openxmlformats.org/drawingml/2006/wordprocessingDrawing" xmlns:w10="urn:schemas-microsoft-com:office:word" xmlns:w="http://schemas.openxmlformats.org/wordprocessingml/2006/main" xmlns:w14="http://schemas.microsoft.com/office/word/2010/wordml" xmlns:wpg="http://schemas.microsoft.com/office/word/2010/wordprocessingGroup" xmlns:wpi="http://schemas.microsoft.com/office/word/2010/wordprocessingInk" xmlns:wne="http://schemas.microsoft.com/office/word/2006/wordml" xmlns:wps="http://schemas.microsoft.com/office/word/2010/wordprocessingShape" mc:Ignorable="w14 wp14">
   <w:p>
     <w:pPr>
       <w:pStyle w:val="Footer"/>
@@ -968,7 +984,7 @@
 </file>
 
 <file path=word/footnotes.xml><?xml version="1.0" encoding="utf-8"?>
-<w:footnotes xmlns:wpc="http://schemas.microsoft.com/office/word/2010/wordprocessingCanvas" xmlns:mo="http://schemas.microsoft.com/office/mac/office/2008/main" xmlns:mc="http://schemas.openxmlformats.org/markup-compatibility/2006" xmlns:mv="urn:schemas-microsoft-com:mac:vml" xmlns:o="urn:schemas-microsoft-com:office:office" xmlns:r="http://schemas.openxmlformats.org/officeDocument/2006/relationships" xmlns:m="http://schemas.openxmlformats.org/officeDocument/2006/math" xmlns:v="urn:schemas-microsoft-com:vml" xmlns:wp14="http://schemas.microsoft.com/office/word/2010/wordprocessingDrawing" xmlns:wp="http://schemas.openxmlformats.org/drawingml/2006/wordprocessingDrawing" xmlns:w10="urn:schemas-microsoft-com:office:word" xmlns:w="http://schemas.openxmlformats.org/wordprocessingml/2006/main" xmlns:w14="http://schemas.microsoft.com/office/word/2010/wordml" xmlns:w15="http://schemas.microsoft.com/office/word/2012/wordml" xmlns:wpg="http://schemas.microsoft.com/office/word/2010/wordprocessingGroup" xmlns:wpi="http://schemas.microsoft.com/office/word/2010/wordprocessingInk" xmlns:wne="http://schemas.microsoft.com/office/word/2006/wordml" xmlns:wps="http://schemas.microsoft.com/office/word/2010/wordprocessingShape" mc:Ignorable="w14 w15 wp14">
+<w:footnotes xmlns:wpc="http://schemas.microsoft.com/office/word/2010/wordprocessingCanvas" xmlns:mo="http://schemas.microsoft.com/office/mac/office/2008/main" xmlns:mc="http://schemas.openxmlformats.org/markup-compatibility/2006" xmlns:mv="urn:schemas-microsoft-com:mac:vml" xmlns:o="urn:schemas-microsoft-com:office:office" xmlns:r="http://schemas.openxmlformats.org/officeDocument/2006/relationships" xmlns:m="http://schemas.openxmlformats.org/officeDocument/2006/math" xmlns:v="urn:schemas-microsoft-com:vml" xmlns:wp14="http://schemas.microsoft.com/office/word/2010/wordprocessingDrawing" xmlns:wp="http://schemas.openxmlformats.org/drawingml/2006/wordprocessingDrawing" xmlns:w10="urn:schemas-microsoft-com:office:word" xmlns:w="http://schemas.openxmlformats.org/wordprocessingml/2006/main" xmlns:w14="http://schemas.microsoft.com/office/word/2010/wordml" xmlns:wpg="http://schemas.microsoft.com/office/word/2010/wordprocessingGroup" xmlns:wpi="http://schemas.microsoft.com/office/word/2010/wordprocessingInk" xmlns:wne="http://schemas.microsoft.com/office/word/2006/wordml" xmlns:wps="http://schemas.microsoft.com/office/word/2010/wordprocessingShape" mc:Ignorable="w14 wp14">
   <w:footnote w:type="separator" w:id="-1">
     <w:p>
       <w:pPr>
@@ -993,7 +1009,7 @@
 </file>
 
 <file path=word/header1.xml><?xml version="1.0" encoding="utf-8"?>
-<w:hdr xmlns:wpc="http://schemas.microsoft.com/office/word/2010/wordprocessingCanvas" xmlns:mo="http://schemas.microsoft.com/office/mac/office/2008/main" xmlns:mc="http://schemas.openxmlformats.org/markup-compatibility/2006" xmlns:mv="urn:schemas-microsoft-com:mac:vml" xmlns:o="urn:schemas-microsoft-com:office:office" xmlns:r="http://schemas.openxmlformats.org/officeDocument/2006/relationships" xmlns:m="http://schemas.openxmlformats.org/officeDocument/2006/math" xmlns:v="urn:schemas-microsoft-com:vml" xmlns:wp14="http://schemas.microsoft.com/office/word/2010/wordprocessingDrawing" xmlns:wp="http://schemas.openxmlformats.org/drawingml/2006/wordprocessingDrawing" xmlns:w10="urn:schemas-microsoft-com:office:word" xmlns:w="http://schemas.openxmlformats.org/wordprocessingml/2006/main" xmlns:w14="http://schemas.microsoft.com/office/word/2010/wordml" xmlns:w15="http://schemas.microsoft.com/office/word/2012/wordml" xmlns:wpg="http://schemas.microsoft.com/office/word/2010/wordprocessingGroup" xmlns:wpi="http://schemas.microsoft.com/office/word/2010/wordprocessingInk" xmlns:wne="http://schemas.microsoft.com/office/word/2006/wordml" xmlns:wps="http://schemas.microsoft.com/office/word/2010/wordprocessingShape" mc:Ignorable="w14 w15 wp14">
+<w:hdr xmlns:wpc="http://schemas.microsoft.com/office/word/2010/wordprocessingCanvas" xmlns:mo="http://schemas.microsoft.com/office/mac/office/2008/main" xmlns:mc="http://schemas.openxmlformats.org/markup-compatibility/2006" xmlns:mv="urn:schemas-microsoft-com:mac:vml" xmlns:o="urn:schemas-microsoft-com:office:office" xmlns:r="http://schemas.openxmlformats.org/officeDocument/2006/relationships" xmlns:m="http://schemas.openxmlformats.org/officeDocument/2006/math" xmlns:v="urn:schemas-microsoft-com:vml" xmlns:wp14="http://schemas.microsoft.com/office/word/2010/wordprocessingDrawing" xmlns:wp="http://schemas.openxmlformats.org/drawingml/2006/wordprocessingDrawing" xmlns:w10="urn:schemas-microsoft-com:office:word" xmlns:w="http://schemas.openxmlformats.org/wordprocessingml/2006/main" xmlns:w14="http://schemas.microsoft.com/office/word/2010/wordml" xmlns:wpg="http://schemas.microsoft.com/office/word/2010/wordprocessingGroup" xmlns:wpi="http://schemas.microsoft.com/office/word/2010/wordprocessingInk" xmlns:wne="http://schemas.microsoft.com/office/word/2006/wordml" xmlns:wps="http://schemas.microsoft.com/office/word/2010/wordprocessingShape" mc:Ignorable="w14 wp14">
   <w:p>
     <w:pPr>
       <w:pStyle w:val="Header"/>
@@ -1072,11 +1088,11 @@
 </file>
 
 <file path=word/numbering.xml><?xml version="1.0" encoding="utf-8"?>
-<w:numbering xmlns:wpc="http://schemas.microsoft.com/office/word/2010/wordprocessingCanvas" xmlns:mo="http://schemas.microsoft.com/office/mac/office/2008/main" xmlns:mc="http://schemas.openxmlformats.org/markup-compatibility/2006" xmlns:mv="urn:schemas-microsoft-com:mac:vml" xmlns:o="urn:schemas-microsoft-com:office:office" xmlns:r="http://schemas.openxmlformats.org/officeDocument/2006/relationships" xmlns:m="http://schemas.openxmlformats.org/officeDocument/2006/math" xmlns:v="urn:schemas-microsoft-com:vml" xmlns:wp14="http://schemas.microsoft.com/office/word/2010/wordprocessingDrawing" xmlns:wp="http://schemas.openxmlformats.org/drawingml/2006/wordprocessingDrawing" xmlns:w10="urn:schemas-microsoft-com:office:word" xmlns:w="http://schemas.openxmlformats.org/wordprocessingml/2006/main" xmlns:w14="http://schemas.microsoft.com/office/word/2010/wordml" xmlns:w15="http://schemas.microsoft.com/office/word/2012/wordml" xmlns:wpg="http://schemas.microsoft.com/office/word/2010/wordprocessingGroup" xmlns:wpi="http://schemas.microsoft.com/office/word/2010/wordprocessingInk" xmlns:wne="http://schemas.microsoft.com/office/word/2006/wordml" xmlns:wps="http://schemas.microsoft.com/office/word/2010/wordprocessingShape" mc:Ignorable="w14 w15 wp14">
+<w:numbering xmlns:wpc="http://schemas.microsoft.com/office/word/2010/wordprocessingCanvas" xmlns:mo="http://schemas.microsoft.com/office/mac/office/2008/main" xmlns:mc="http://schemas.openxmlformats.org/markup-compatibility/2006" xmlns:mv="urn:schemas-microsoft-com:mac:vml" xmlns:o="urn:schemas-microsoft-com:office:office" xmlns:r="http://schemas.openxmlformats.org/officeDocument/2006/relationships" xmlns:m="http://schemas.openxmlformats.org/officeDocument/2006/math" xmlns:v="urn:schemas-microsoft-com:vml" xmlns:wp14="http://schemas.microsoft.com/office/word/2010/wordprocessingDrawing" xmlns:wp="http://schemas.openxmlformats.org/drawingml/2006/wordprocessingDrawing" xmlns:w10="urn:schemas-microsoft-com:office:word" xmlns:w="http://schemas.openxmlformats.org/wordprocessingml/2006/main" xmlns:w14="http://schemas.microsoft.com/office/word/2010/wordml" xmlns:wpg="http://schemas.microsoft.com/office/word/2010/wordprocessingGroup" xmlns:wpi="http://schemas.microsoft.com/office/word/2010/wordprocessingInk" xmlns:wne="http://schemas.microsoft.com/office/word/2006/wordml" xmlns:wps="http://schemas.microsoft.com/office/word/2010/wordprocessingShape" mc:Ignorable="w14 wp14">
   <w:abstractNum w:abstractNumId="0">
     <w:nsid w:val="FFFFFF1D"/>
     <w:multiLevelType w:val="multilevel"/>
-    <w:tmpl w:val="89E0D74E"/>
+    <w:tmpl w:val="E4C056E8"/>
     <w:lvl w:ilvl="0">
       <w:start w:val="1"/>
       <w:numFmt w:val="bullet"/>
@@ -2573,7 +2589,7 @@
 </file>
 
 <file path=word/styles.xml><?xml version="1.0" encoding="utf-8"?>
-<w:styles xmlns:mc="http://schemas.openxmlformats.org/markup-compatibility/2006" xmlns:r="http://schemas.openxmlformats.org/officeDocument/2006/relationships" xmlns:w="http://schemas.openxmlformats.org/wordprocessingml/2006/main" xmlns:w14="http://schemas.microsoft.com/office/word/2010/wordml" xmlns:w15="http://schemas.microsoft.com/office/word/2012/wordml" mc:Ignorable="w14 w15">
+<w:styles xmlns:mc="http://schemas.openxmlformats.org/markup-compatibility/2006" xmlns:r="http://schemas.openxmlformats.org/officeDocument/2006/relationships" xmlns:w="http://schemas.openxmlformats.org/wordprocessingml/2006/main" xmlns:w14="http://schemas.microsoft.com/office/word/2010/wordml" mc:Ignorable="w14">
   <w:docDefaults>
     <w:rPrDefault>
       <w:rPr>
@@ -2583,389 +2599,153 @@
     </w:rPrDefault>
     <w:pPrDefault/>
   </w:docDefaults>
-  <w:latentStyles w:defLockedState="0" w:defUIPriority="99" w:defSemiHidden="0" w:defUnhideWhenUsed="0" w:defQFormat="0" w:count="382">
-    <w:lsdException w:name="Normal" w:uiPriority="0" w:qFormat="1"/>
-    <w:lsdException w:name="heading 1" w:uiPriority="9" w:qFormat="1"/>
-    <w:lsdException w:name="heading 2" w:semiHidden="1" w:uiPriority="9" w:unhideWhenUsed="1" w:qFormat="1"/>
-    <w:lsdException w:name="heading 3" w:semiHidden="1" w:uiPriority="9" w:unhideWhenUsed="1" w:qFormat="1"/>
-    <w:lsdException w:name="heading 4" w:semiHidden="1" w:uiPriority="9" w:unhideWhenUsed="1" w:qFormat="1"/>
-    <w:lsdException w:name="heading 5" w:semiHidden="1" w:uiPriority="9" w:unhideWhenUsed="1" w:qFormat="1"/>
-    <w:lsdException w:name="heading 6" w:semiHidden="1" w:uiPriority="9" w:unhideWhenUsed="1" w:qFormat="1"/>
-    <w:lsdException w:name="heading 7" w:semiHidden="1" w:uiPriority="9" w:unhideWhenUsed="1" w:qFormat="1"/>
-    <w:lsdException w:name="heading 8" w:semiHidden="1" w:uiPriority="9" w:unhideWhenUsed="1" w:qFormat="1"/>
-    <w:lsdException w:name="heading 9" w:semiHidden="1" w:uiPriority="9" w:unhideWhenUsed="1" w:qFormat="1"/>
-    <w:lsdException w:name="index 1" w:semiHidden="1" w:unhideWhenUsed="1"/>
-    <w:lsdException w:name="index 2" w:semiHidden="1" w:unhideWhenUsed="1"/>
-    <w:lsdException w:name="index 3" w:semiHidden="1" w:unhideWhenUsed="1"/>
-    <w:lsdException w:name="index 4" w:semiHidden="1" w:unhideWhenUsed="1"/>
-    <w:lsdException w:name="index 5" w:semiHidden="1" w:unhideWhenUsed="1"/>
-    <w:lsdException w:name="index 6" w:semiHidden="1" w:unhideWhenUsed="1"/>
-    <w:lsdException w:name="index 7" w:semiHidden="1" w:unhideWhenUsed="1"/>
-    <w:lsdException w:name="index 8" w:semiHidden="1" w:unhideWhenUsed="1"/>
-    <w:lsdException w:name="index 9" w:semiHidden="1" w:unhideWhenUsed="1"/>
-    <w:lsdException w:name="toc 1" w:semiHidden="1" w:uiPriority="39" w:unhideWhenUsed="1"/>
-    <w:lsdException w:name="toc 2" w:semiHidden="1" w:uiPriority="39" w:unhideWhenUsed="1"/>
-    <w:lsdException w:name="toc 3" w:semiHidden="1" w:uiPriority="39" w:unhideWhenUsed="1"/>
-    <w:lsdException w:name="toc 4" w:semiHidden="1" w:uiPriority="39" w:unhideWhenUsed="1"/>
-    <w:lsdException w:name="toc 5" w:semiHidden="1" w:uiPriority="39" w:unhideWhenUsed="1"/>
-    <w:lsdException w:name="toc 6" w:semiHidden="1" w:uiPriority="39" w:unhideWhenUsed="1"/>
-    <w:lsdException w:name="toc 7" w:semiHidden="1" w:uiPriority="39" w:unhideWhenUsed="1"/>
-    <w:lsdException w:name="toc 8" w:semiHidden="1" w:uiPriority="39" w:unhideWhenUsed="1"/>
-    <w:lsdException w:name="toc 9" w:semiHidden="1" w:uiPriority="39" w:unhideWhenUsed="1"/>
-    <w:lsdException w:name="Normal Indent" w:semiHidden="1" w:unhideWhenUsed="1"/>
-    <w:lsdException w:name="footnote text" w:semiHidden="1" w:unhideWhenUsed="1"/>
-    <w:lsdException w:name="annotation text" w:semiHidden="1" w:unhideWhenUsed="1"/>
-    <w:lsdException w:name="header" w:semiHidden="1" w:unhideWhenUsed="1"/>
-    <w:lsdException w:name="footer" w:semiHidden="1" w:unhideWhenUsed="1"/>
-    <w:lsdException w:name="index heading" w:semiHidden="1" w:unhideWhenUsed="1"/>
-    <w:lsdException w:name="caption" w:semiHidden="1" w:uiPriority="35" w:unhideWhenUsed="1" w:qFormat="1"/>
-    <w:lsdException w:name="table of figures" w:semiHidden="1" w:unhideWhenUsed="1"/>
-    <w:lsdException w:name="envelope address" w:semiHidden="1" w:unhideWhenUsed="1"/>
-    <w:lsdException w:name="envelope return" w:semiHidden="1" w:unhideWhenUsed="1"/>
-    <w:lsdException w:name="footnote reference" w:semiHidden="1" w:unhideWhenUsed="1"/>
-    <w:lsdException w:name="annotation reference" w:semiHidden="1" w:unhideWhenUsed="1"/>
-    <w:lsdException w:name="line number" w:semiHidden="1" w:unhideWhenUsed="1"/>
-    <w:lsdException w:name="page number" w:semiHidden="1" w:unhideWhenUsed="1"/>
-    <w:lsdException w:name="endnote reference" w:semiHidden="1" w:unhideWhenUsed="1"/>
-    <w:lsdException w:name="endnote text" w:semiHidden="1" w:unhideWhenUsed="1"/>
-    <w:lsdException w:name="table of authorities" w:semiHidden="1" w:unhideWhenUsed="1"/>
-    <w:lsdException w:name="macro" w:semiHidden="1" w:unhideWhenUsed="1"/>
-    <w:lsdException w:name="toa heading" w:semiHidden="1" w:unhideWhenUsed="1"/>
-    <w:lsdException w:name="List" w:semiHidden="1" w:unhideWhenUsed="1"/>
-    <w:lsdException w:name="List Bullet" w:semiHidden="1" w:unhideWhenUsed="1"/>
-    <w:lsdException w:name="List Number" w:semiHidden="1" w:unhideWhenUsed="1"/>
-    <w:lsdException w:name="List 2" w:semiHidden="1" w:unhideWhenUsed="1"/>
-    <w:lsdException w:name="List 3" w:semiHidden="1" w:unhideWhenUsed="1"/>
-    <w:lsdException w:name="List 4" w:semiHidden="1" w:unhideWhenUsed="1"/>
-    <w:lsdException w:name="List 5" w:semiHidden="1" w:unhideWhenUsed="1"/>
-    <w:lsdException w:name="List Bullet 2" w:semiHidden="1" w:unhideWhenUsed="1"/>
-    <w:lsdException w:name="List Bullet 3" w:semiHidden="1" w:unhideWhenUsed="1"/>
-    <w:lsdException w:name="List Bullet 4" w:semiHidden="1" w:unhideWhenUsed="1"/>
-    <w:lsdException w:name="List Bullet 5" w:semiHidden="1" w:unhideWhenUsed="1"/>
-    <w:lsdException w:name="List Number 2" w:semiHidden="1" w:unhideWhenUsed="1"/>
-    <w:lsdException w:name="List Number 3" w:semiHidden="1" w:unhideWhenUsed="1"/>
-    <w:lsdException w:name="List Number 4" w:semiHidden="1" w:unhideWhenUsed="1"/>
-    <w:lsdException w:name="List Number 5" w:semiHidden="1" w:unhideWhenUsed="1"/>
-    <w:lsdException w:name="Title" w:uiPriority="10" w:qFormat="1"/>
-    <w:lsdException w:name="Closing" w:semiHidden="1" w:unhideWhenUsed="1"/>
-    <w:lsdException w:name="Signature" w:semiHidden="1" w:unhideWhenUsed="1"/>
-    <w:lsdException w:name="Default Paragraph Font" w:semiHidden="1" w:uiPriority="1" w:unhideWhenUsed="1"/>
-    <w:lsdException w:name="Body Text" w:semiHidden="1" w:unhideWhenUsed="1"/>
-    <w:lsdException w:name="Body Text Indent" w:semiHidden="1" w:unhideWhenUsed="1"/>
-    <w:lsdException w:name="List Continue" w:semiHidden="1" w:unhideWhenUsed="1"/>
-    <w:lsdException w:name="List Continue 2" w:semiHidden="1" w:unhideWhenUsed="1"/>
-    <w:lsdException w:name="List Continue 3" w:semiHidden="1" w:unhideWhenUsed="1"/>
-    <w:lsdException w:name="List Continue 4" w:semiHidden="1" w:unhideWhenUsed="1"/>
-    <w:lsdException w:name="List Continue 5" w:semiHidden="1" w:unhideWhenUsed="1"/>
-    <w:lsdException w:name="Message Header" w:semiHidden="1" w:unhideWhenUsed="1"/>
-    <w:lsdException w:name="Subtitle" w:uiPriority="11" w:qFormat="1"/>
-    <w:lsdException w:name="Salutation" w:semiHidden="1" w:unhideWhenUsed="1"/>
-    <w:lsdException w:name="Date" w:semiHidden="1" w:unhideWhenUsed="1"/>
-    <w:lsdException w:name="Body Text First Indent" w:semiHidden="1" w:unhideWhenUsed="1"/>
-    <w:lsdException w:name="Body Text First Indent 2" w:semiHidden="1" w:unhideWhenUsed="1"/>
-    <w:lsdException w:name="Note Heading" w:semiHidden="1" w:unhideWhenUsed="1"/>
-    <w:lsdException w:name="Body Text 2" w:semiHidden="1" w:unhideWhenUsed="1"/>
-    <w:lsdException w:name="Body Text 3" w:semiHidden="1" w:unhideWhenUsed="1"/>
-    <w:lsdException w:name="Body Text Indent 2" w:semiHidden="1" w:unhideWhenUsed="1"/>
-    <w:lsdException w:name="Body Text Indent 3" w:semiHidden="1" w:unhideWhenUsed="1"/>
-    <w:lsdException w:name="Block Text" w:semiHidden="1" w:unhideWhenUsed="1"/>
-    <w:lsdException w:name="Hyperlink" w:semiHidden="1" w:unhideWhenUsed="1"/>
-    <w:lsdException w:name="FollowedHyperlink" w:semiHidden="1" w:unhideWhenUsed="1"/>
-    <w:lsdException w:name="Strong" w:uiPriority="22" w:qFormat="1"/>
-    <w:lsdException w:name="Emphasis" w:uiPriority="20" w:qFormat="1"/>
-    <w:lsdException w:name="Document Map" w:semiHidden="1" w:unhideWhenUsed="1"/>
-    <w:lsdException w:name="Plain Text" w:semiHidden="1" w:unhideWhenUsed="1"/>
-    <w:lsdException w:name="E-mail Signature" w:semiHidden="1" w:unhideWhenUsed="1"/>
-    <w:lsdException w:name="HTML Top of Form" w:semiHidden="1" w:unhideWhenUsed="1"/>
-    <w:lsdException w:name="HTML Bottom of Form" w:semiHidden="1" w:unhideWhenUsed="1"/>
-    <w:lsdException w:name="Normal (Web)" w:semiHidden="1" w:unhideWhenUsed="1"/>
-    <w:lsdException w:name="HTML Acronym" w:semiHidden="1" w:unhideWhenUsed="1"/>
-    <w:lsdException w:name="HTML Address" w:semiHidden="1" w:unhideWhenUsed="1"/>
-    <w:lsdException w:name="HTML Cite" w:semiHidden="1" w:unhideWhenUsed="1"/>
-    <w:lsdException w:name="HTML Code" w:semiHidden="1" w:unhideWhenUsed="1"/>
-    <w:lsdException w:name="HTML Definition" w:semiHidden="1" w:unhideWhenUsed="1"/>
-    <w:lsdException w:name="HTML Keyboard" w:semiHidden="1" w:unhideWhenUsed="1"/>
-    <w:lsdException w:name="HTML Preformatted" w:semiHidden="1" w:unhideWhenUsed="1"/>
-    <w:lsdException w:name="HTML Sample" w:semiHidden="1" w:unhideWhenUsed="1"/>
-    <w:lsdException w:name="HTML Typewriter" w:semiHidden="1" w:unhideWhenUsed="1"/>
-    <w:lsdException w:name="HTML Variable" w:semiHidden="1" w:unhideWhenUsed="1"/>
-    <w:lsdException w:name="Normal Table" w:semiHidden="1" w:unhideWhenUsed="1"/>
-    <w:lsdException w:name="annotation subject" w:semiHidden="1" w:unhideWhenUsed="1"/>
-    <w:lsdException w:name="No List" w:semiHidden="1" w:unhideWhenUsed="1"/>
-    <w:lsdException w:name="Outline List 1" w:semiHidden="1" w:unhideWhenUsed="1"/>
-    <w:lsdException w:name="Outline List 2" w:semiHidden="1" w:unhideWhenUsed="1"/>
-    <w:lsdException w:name="Outline List 3" w:semiHidden="1" w:unhideWhenUsed="1"/>
-    <w:lsdException w:name="Table Simple 1" w:semiHidden="1" w:unhideWhenUsed="1"/>
-    <w:lsdException w:name="Table Simple 2" w:semiHidden="1" w:unhideWhenUsed="1"/>
-    <w:lsdException w:name="Table Simple 3" w:semiHidden="1" w:unhideWhenUsed="1"/>
-    <w:lsdException w:name="Table Classic 1" w:semiHidden="1" w:unhideWhenUsed="1"/>
-    <w:lsdException w:name="Table Classic 2" w:semiHidden="1" w:unhideWhenUsed="1"/>
-    <w:lsdException w:name="Table Classic 3" w:semiHidden="1" w:unhideWhenUsed="1"/>
-    <w:lsdException w:name="Table Classic 4" w:semiHidden="1" w:unhideWhenUsed="1"/>
-    <w:lsdException w:name="Table Colorful 1" w:semiHidden="1" w:unhideWhenUsed="1"/>
-    <w:lsdException w:name="Table Colorful 2" w:semiHidden="1" w:unhideWhenUsed="1"/>
-    <w:lsdException w:name="Table Colorful 3" w:semiHidden="1" w:unhideWhenUsed="1"/>
-    <w:lsdException w:name="Table Columns 1" w:semiHidden="1" w:unhideWhenUsed="1"/>
-    <w:lsdException w:name="Table Columns 2" w:semiHidden="1" w:unhideWhenUsed="1"/>
-    <w:lsdException w:name="Table Columns 3" w:semiHidden="1" w:unhideWhenUsed="1"/>
-    <w:lsdException w:name="Table Columns 4" w:semiHidden="1" w:unhideWhenUsed="1"/>
-    <w:lsdException w:name="Table Columns 5" w:semiHidden="1" w:unhideWhenUsed="1"/>
-    <w:lsdException w:name="Table Grid 1" w:semiHidden="1" w:unhideWhenUsed="1"/>
-    <w:lsdException w:name="Table Grid 2" w:semiHidden="1" w:unhideWhenUsed="1"/>
-    <w:lsdException w:name="Table Grid 3" w:semiHidden="1" w:unhideWhenUsed="1"/>
-    <w:lsdException w:name="Table Grid 4" w:semiHidden="1" w:unhideWhenUsed="1"/>
-    <w:lsdException w:name="Table Grid 5" w:semiHidden="1" w:unhideWhenUsed="1"/>
-    <w:lsdException w:name="Table Grid 6" w:semiHidden="1" w:unhideWhenUsed="1"/>
-    <w:lsdException w:name="Table Grid 7" w:semiHidden="1" w:unhideWhenUsed="1"/>
-    <w:lsdException w:name="Table Grid 8" w:semiHidden="1" w:unhideWhenUsed="1"/>
-    <w:lsdException w:name="Table List 1" w:semiHidden="1" w:unhideWhenUsed="1"/>
-    <w:lsdException w:name="Table List 2" w:semiHidden="1" w:unhideWhenUsed="1"/>
-    <w:lsdException w:name="Table List 3" w:semiHidden="1" w:unhideWhenUsed="1"/>
-    <w:lsdException w:name="Table List 4" w:semiHidden="1" w:unhideWhenUsed="1"/>
-    <w:lsdException w:name="Table List 5" w:semiHidden="1" w:unhideWhenUsed="1"/>
-    <w:lsdException w:name="Table List 6" w:semiHidden="1" w:unhideWhenUsed="1"/>
-    <w:lsdException w:name="Table List 7" w:semiHidden="1" w:unhideWhenUsed="1"/>
-    <w:lsdException w:name="Table List 8" w:semiHidden="1" w:unhideWhenUsed="1"/>
-    <w:lsdException w:name="Table 3D effects 1" w:semiHidden="1" w:unhideWhenUsed="1"/>
-    <w:lsdException w:name="Table 3D effects 2" w:semiHidden="1" w:unhideWhenUsed="1"/>
-    <w:lsdException w:name="Table 3D effects 3" w:semiHidden="1" w:unhideWhenUsed="1"/>
-    <w:lsdException w:name="Table Contemporary" w:semiHidden="1" w:unhideWhenUsed="1"/>
-    <w:lsdException w:name="Table Elegant" w:semiHidden="1" w:unhideWhenUsed="1"/>
-    <w:lsdException w:name="Table Professional" w:semiHidden="1" w:unhideWhenUsed="1"/>
-    <w:lsdException w:name="Table Subtle 1" w:semiHidden="1" w:unhideWhenUsed="1"/>
-    <w:lsdException w:name="Table Subtle 2" w:semiHidden="1" w:unhideWhenUsed="1"/>
-    <w:lsdException w:name="Table Web 1" w:semiHidden="1" w:unhideWhenUsed="1"/>
-    <w:lsdException w:name="Table Web 2" w:semiHidden="1" w:unhideWhenUsed="1"/>
-    <w:lsdException w:name="Table Web 3" w:semiHidden="1" w:unhideWhenUsed="1"/>
-    <w:lsdException w:name="Balloon Text" w:semiHidden="1" w:unhideWhenUsed="1"/>
-    <w:lsdException w:name="Table Grid" w:uiPriority="39"/>
-    <w:lsdException w:name="Table Theme" w:semiHidden="1" w:unhideWhenUsed="1"/>
-    <w:lsdException w:name="Note Level 1" w:semiHidden="1"/>
-    <w:lsdException w:name="Note Level 2" w:uiPriority="1" w:qFormat="1"/>
-    <w:lsdException w:name="Note Level 3" w:semiHidden="1" w:uiPriority="60" w:unhideWhenUsed="1"/>
-    <w:lsdException w:name="Note Level 4" w:semiHidden="1" w:uiPriority="61" w:unhideWhenUsed="1"/>
-    <w:lsdException w:name="Note Level 5" w:semiHidden="1" w:uiPriority="62" w:unhideWhenUsed="1"/>
-    <w:lsdException w:name="Note Level 6" w:semiHidden="1" w:uiPriority="63" w:unhideWhenUsed="1"/>
-    <w:lsdException w:name="Note Level 7" w:semiHidden="1" w:uiPriority="64" w:unhideWhenUsed="1"/>
-    <w:lsdException w:name="Note Level 8" w:semiHidden="1" w:uiPriority="65" w:unhideWhenUsed="1"/>
-    <w:lsdException w:name="Note Level 9" w:semiHidden="1" w:uiPriority="66" w:unhideWhenUsed="1"/>
-    <w:lsdException w:name="Placeholder Text" w:semiHidden="1" w:uiPriority="67" w:unhideWhenUsed="1"/>
-    <w:lsdException w:name="No Spacing" w:semiHidden="1" w:uiPriority="68" w:unhideWhenUsed="1"/>
-    <w:lsdException w:name="Light Shading" w:uiPriority="69"/>
-    <w:lsdException w:name="Light List" w:uiPriority="70"/>
-    <w:lsdException w:name="Light Grid" w:uiPriority="71"/>
-    <w:lsdException w:name="Medium Shading 1" w:uiPriority="72"/>
-    <w:lsdException w:name="Medium Shading 2" w:uiPriority="73"/>
-    <w:lsdException w:name="Medium List 1" w:uiPriority="60"/>
-    <w:lsdException w:name="Medium List 2" w:uiPriority="61"/>
-    <w:lsdException w:name="Medium Grid 1" w:uiPriority="62"/>
-    <w:lsdException w:name="Medium Grid 2" w:uiPriority="63"/>
-    <w:lsdException w:name="Medium Grid 3" w:uiPriority="64"/>
-    <w:lsdException w:name="Dark List" w:uiPriority="65"/>
-    <w:lsdException w:name="Colorful Shading"/>
-    <w:lsdException w:name="Colorful List" w:uiPriority="34" w:qFormat="1"/>
-    <w:lsdException w:name="Colorful Grid" w:uiPriority="29" w:qFormat="1"/>
-    <w:lsdException w:name="Light Shading Accent 1" w:uiPriority="30" w:qFormat="1"/>
-    <w:lsdException w:name="Light List Accent 1" w:uiPriority="66"/>
-    <w:lsdException w:name="Light Grid Accent 1" w:uiPriority="67"/>
-    <w:lsdException w:name="Medium Shading 1 Accent 1" w:uiPriority="68"/>
-    <w:lsdException w:name="Medium Shading 2 Accent 1" w:uiPriority="69"/>
-    <w:lsdException w:name="Medium List 1 Accent 1" w:uiPriority="70"/>
-    <w:lsdException w:name="Revision" w:semiHidden="1" w:uiPriority="71"/>
-    <w:lsdException w:name="List Paragraph" w:uiPriority="72"/>
-    <w:lsdException w:name="Quote" w:uiPriority="73"/>
-    <w:lsdException w:name="Intense Quote" w:uiPriority="60"/>
-    <w:lsdException w:name="Medium List 2 Accent 1" w:uiPriority="61"/>
-    <w:lsdException w:name="Medium Grid 1 Accent 1" w:uiPriority="62"/>
-    <w:lsdException w:name="Medium Grid 2 Accent 1" w:uiPriority="63"/>
-    <w:lsdException w:name="Medium Grid 3 Accent 1" w:uiPriority="64"/>
-    <w:lsdException w:name="Dark List Accent 1" w:uiPriority="65"/>
-    <w:lsdException w:name="Colorful Shading Accent 1" w:uiPriority="66"/>
-    <w:lsdException w:name="Colorful List Accent 1" w:uiPriority="67"/>
-    <w:lsdException w:name="Colorful Grid Accent 1" w:uiPriority="68"/>
-    <w:lsdException w:name="Light Shading Accent 2" w:uiPriority="69"/>
-    <w:lsdException w:name="Light List Accent 2" w:uiPriority="70"/>
-    <w:lsdException w:name="Light Grid Accent 2" w:uiPriority="71"/>
-    <w:lsdException w:name="Medium Shading 1 Accent 2" w:uiPriority="72"/>
-    <w:lsdException w:name="Medium Shading 2 Accent 2" w:uiPriority="73"/>
-    <w:lsdException w:name="Medium List 1 Accent 2" w:uiPriority="60"/>
-    <w:lsdException w:name="Medium List 2 Accent 2" w:uiPriority="61"/>
-    <w:lsdException w:name="Medium Grid 1 Accent 2" w:uiPriority="62"/>
-    <w:lsdException w:name="Medium Grid 2 Accent 2" w:uiPriority="63"/>
-    <w:lsdException w:name="Medium Grid 3 Accent 2" w:uiPriority="64"/>
-    <w:lsdException w:name="Dark List Accent 2" w:uiPriority="65"/>
-    <w:lsdException w:name="Colorful Shading Accent 2" w:uiPriority="66"/>
-    <w:lsdException w:name="Colorful List Accent 2" w:uiPriority="67"/>
-    <w:lsdException w:name="Colorful Grid Accent 2" w:uiPriority="68"/>
-    <w:lsdException w:name="Light Shading Accent 3" w:uiPriority="69"/>
-    <w:lsdException w:name="Light List Accent 3" w:uiPriority="70"/>
-    <w:lsdException w:name="Light Grid Accent 3" w:uiPriority="71"/>
-    <w:lsdException w:name="Medium Shading 1 Accent 3" w:uiPriority="72"/>
-    <w:lsdException w:name="Medium Shading 2 Accent 3" w:uiPriority="73"/>
-    <w:lsdException w:name="Medium List 1 Accent 3" w:uiPriority="60"/>
-    <w:lsdException w:name="Medium List 2 Accent 3" w:uiPriority="61"/>
-    <w:lsdException w:name="Medium Grid 1 Accent 3" w:uiPriority="62"/>
-    <w:lsdException w:name="Medium Grid 2 Accent 3" w:uiPriority="63"/>
-    <w:lsdException w:name="Medium Grid 3 Accent 3" w:uiPriority="64"/>
-    <w:lsdException w:name="Dark List Accent 3" w:uiPriority="65"/>
-    <w:lsdException w:name="Colorful Shading Accent 3" w:uiPriority="66"/>
-    <w:lsdException w:name="Colorful List Accent 3" w:uiPriority="67"/>
-    <w:lsdException w:name="Colorful Grid Accent 3" w:uiPriority="68"/>
-    <w:lsdException w:name="Light Shading Accent 4" w:uiPriority="69"/>
-    <w:lsdException w:name="Light List Accent 4" w:uiPriority="70"/>
-    <w:lsdException w:name="Light Grid Accent 4" w:uiPriority="71"/>
-    <w:lsdException w:name="Medium Shading 1 Accent 4" w:uiPriority="72"/>
-    <w:lsdException w:name="Medium Shading 2 Accent 4" w:uiPriority="73"/>
-    <w:lsdException w:name="Medium List 1 Accent 4" w:uiPriority="60"/>
-    <w:lsdException w:name="Medium List 2 Accent 4" w:uiPriority="61"/>
-    <w:lsdException w:name="Medium Grid 1 Accent 4" w:uiPriority="62"/>
-    <w:lsdException w:name="Medium Grid 2 Accent 4" w:uiPriority="63"/>
-    <w:lsdException w:name="Medium Grid 3 Accent 4" w:uiPriority="64"/>
-    <w:lsdException w:name="Dark List Accent 4" w:uiPriority="65"/>
-    <w:lsdException w:name="Colorful Shading Accent 4" w:uiPriority="66"/>
-    <w:lsdException w:name="Colorful List Accent 4" w:uiPriority="67"/>
-    <w:lsdException w:name="Colorful Grid Accent 4" w:uiPriority="68"/>
-    <w:lsdException w:name="Light Shading Accent 5" w:uiPriority="69"/>
-    <w:lsdException w:name="Light List Accent 5" w:uiPriority="70"/>
-    <w:lsdException w:name="Light Grid Accent 5" w:uiPriority="71"/>
-    <w:lsdException w:name="Medium Shading 1 Accent 5" w:uiPriority="72"/>
-    <w:lsdException w:name="Medium Shading 2 Accent 5" w:uiPriority="73"/>
-    <w:lsdException w:name="Medium List 1 Accent 5" w:uiPriority="60"/>
-    <w:lsdException w:name="Medium List 2 Accent 5" w:uiPriority="61"/>
-    <w:lsdException w:name="Medium Grid 1 Accent 5" w:uiPriority="62"/>
-    <w:lsdException w:name="Medium Grid 2 Accent 5" w:uiPriority="63"/>
-    <w:lsdException w:name="Medium Grid 3 Accent 5" w:uiPriority="64"/>
-    <w:lsdException w:name="Dark List Accent 5" w:uiPriority="65"/>
-    <w:lsdException w:name="Colorful Shading Accent 5" w:uiPriority="66"/>
-    <w:lsdException w:name="Colorful List Accent 5" w:uiPriority="67"/>
-    <w:lsdException w:name="Colorful Grid Accent 5" w:uiPriority="68"/>
-    <w:lsdException w:name="Light Shading Accent 6" w:uiPriority="69"/>
-    <w:lsdException w:name="Light List Accent 6" w:uiPriority="70"/>
-    <w:lsdException w:name="Light Grid Accent 6" w:uiPriority="71"/>
-    <w:lsdException w:name="Medium Shading 1 Accent 6" w:uiPriority="72"/>
-    <w:lsdException w:name="Medium Shading 2 Accent 6" w:uiPriority="73"/>
-    <w:lsdException w:name="Medium List 1 Accent 6" w:uiPriority="19" w:qFormat="1"/>
-    <w:lsdException w:name="Medium List 2 Accent 6" w:uiPriority="21" w:qFormat="1"/>
-    <w:lsdException w:name="Medium Grid 1 Accent 6" w:uiPriority="31" w:qFormat="1"/>
-    <w:lsdException w:name="Medium Grid 2 Accent 6" w:uiPriority="32" w:qFormat="1"/>
-    <w:lsdException w:name="Medium Grid 3 Accent 6" w:uiPriority="33" w:qFormat="1"/>
-    <w:lsdException w:name="Dark List Accent 6" w:uiPriority="37"/>
-    <w:lsdException w:name="Colorful Shading Accent 6" w:uiPriority="39" w:qFormat="1"/>
-    <w:lsdException w:name="Colorful List Accent 6" w:uiPriority="41"/>
-    <w:lsdException w:name="Colorful Grid Accent 6" w:uiPriority="42"/>
-    <w:lsdException w:name="Subtle Emphasis" w:uiPriority="43"/>
-    <w:lsdException w:name="Intense Emphasis" w:uiPriority="44"/>
-    <w:lsdException w:name="Subtle Reference" w:uiPriority="45"/>
-    <w:lsdException w:name="Intense Reference" w:uiPriority="40"/>
-    <w:lsdException w:name="Book Title" w:uiPriority="46"/>
-    <w:lsdException w:name="Bibliography" w:uiPriority="47"/>
-    <w:lsdException w:name="TOC Heading" w:uiPriority="48"/>
-    <w:lsdException w:name="Plain Table 1" w:uiPriority="41"/>
-    <w:lsdException w:name="Plain Table 2" w:uiPriority="42"/>
-    <w:lsdException w:name="Plain Table 3" w:uiPriority="43"/>
-    <w:lsdException w:name="Plain Table 4" w:uiPriority="44"/>
-    <w:lsdException w:name="Plain Table 5" w:uiPriority="45"/>
-    <w:lsdException w:name="Grid Table Light" w:uiPriority="40"/>
-    <w:lsdException w:name="Grid Table 1 Light" w:uiPriority="46"/>
-    <w:lsdException w:name="Grid Table 2" w:uiPriority="47"/>
-    <w:lsdException w:name="Grid Table 3" w:uiPriority="48"/>
-    <w:lsdException w:name="Grid Table 4" w:uiPriority="49"/>
-    <w:lsdException w:name="Grid Table 5 Dark" w:uiPriority="50"/>
-    <w:lsdException w:name="Grid Table 6 Colorful" w:uiPriority="51"/>
-    <w:lsdException w:name="Grid Table 7 Colorful" w:uiPriority="52"/>
-    <w:lsdException w:name="Grid Table 1 Light Accent 1" w:uiPriority="46"/>
-    <w:lsdException w:name="Grid Table 2 Accent 1" w:uiPriority="47"/>
-    <w:lsdException w:name="Grid Table 3 Accent 1" w:uiPriority="48"/>
-    <w:lsdException w:name="Grid Table 4 Accent 1" w:uiPriority="49"/>
-    <w:lsdException w:name="Grid Table 5 Dark Accent 1" w:uiPriority="50"/>
-    <w:lsdException w:name="Grid Table 6 Colorful Accent 1" w:uiPriority="51"/>
-    <w:lsdException w:name="Grid Table 7 Colorful Accent 1" w:uiPriority="52"/>
-    <w:lsdException w:name="Grid Table 1 Light Accent 2" w:uiPriority="46"/>
-    <w:lsdException w:name="Grid Table 2 Accent 2" w:uiPriority="47"/>
-    <w:lsdException w:name="Grid Table 3 Accent 2" w:uiPriority="48"/>
-    <w:lsdException w:name="Grid Table 4 Accent 2" w:uiPriority="49"/>
-    <w:lsdException w:name="Grid Table 5 Dark Accent 2" w:uiPriority="50"/>
-    <w:lsdException w:name="Grid Table 6 Colorful Accent 2" w:uiPriority="51"/>
-    <w:lsdException w:name="Grid Table 7 Colorful Accent 2" w:uiPriority="52"/>
-    <w:lsdException w:name="Grid Table 1 Light Accent 3" w:uiPriority="46"/>
-    <w:lsdException w:name="Grid Table 2 Accent 3" w:uiPriority="47"/>
-    <w:lsdException w:name="Grid Table 3 Accent 3" w:uiPriority="48"/>
-    <w:lsdException w:name="Grid Table 4 Accent 3" w:uiPriority="49"/>
-    <w:lsdException w:name="Grid Table 5 Dark Accent 3" w:uiPriority="50"/>
-    <w:lsdException w:name="Grid Table 6 Colorful Accent 3" w:uiPriority="51"/>
-    <w:lsdException w:name="Grid Table 7 Colorful Accent 3" w:uiPriority="52"/>
-    <w:lsdException w:name="Grid Table 1 Light Accent 4" w:uiPriority="46"/>
-    <w:lsdException w:name="Grid Table 2 Accent 4" w:uiPriority="47"/>
-    <w:lsdException w:name="Grid Table 3 Accent 4" w:uiPriority="48"/>
-    <w:lsdException w:name="Grid Table 4 Accent 4" w:uiPriority="49"/>
-    <w:lsdException w:name="Grid Table 5 Dark Accent 4" w:uiPriority="50"/>
-    <w:lsdException w:name="Grid Table 6 Colorful Accent 4" w:uiPriority="51"/>
-    <w:lsdException w:name="Grid Table 7 Colorful Accent 4" w:uiPriority="52"/>
-    <w:lsdException w:name="Grid Table 1 Light Accent 5" w:uiPriority="46"/>
-    <w:lsdException w:name="Grid Table 2 Accent 5" w:uiPriority="47"/>
-    <w:lsdException w:name="Grid Table 3 Accent 5" w:uiPriority="48"/>
-    <w:lsdException w:name="Grid Table 4 Accent 5" w:uiPriority="49"/>
-    <w:lsdException w:name="Grid Table 5 Dark Accent 5" w:uiPriority="50"/>
-    <w:lsdException w:name="Grid Table 6 Colorful Accent 5" w:uiPriority="51"/>
-    <w:lsdException w:name="Grid Table 7 Colorful Accent 5" w:uiPriority="52"/>
-    <w:lsdException w:name="Grid Table 1 Light Accent 6" w:uiPriority="46"/>
-    <w:lsdException w:name="Grid Table 2 Accent 6" w:uiPriority="47"/>
-    <w:lsdException w:name="Grid Table 3 Accent 6" w:uiPriority="48"/>
-    <w:lsdException w:name="Grid Table 4 Accent 6" w:uiPriority="49"/>
-    <w:lsdException w:name="Grid Table 5 Dark Accent 6" w:uiPriority="50"/>
-    <w:lsdException w:name="Grid Table 6 Colorful Accent 6" w:uiPriority="51"/>
-    <w:lsdException w:name="Grid Table 7 Colorful Accent 6" w:uiPriority="52"/>
-    <w:lsdException w:name="List Table 1 Light" w:uiPriority="46"/>
-    <w:lsdException w:name="List Table 2" w:uiPriority="47"/>
-    <w:lsdException w:name="List Table 3" w:uiPriority="48"/>
-    <w:lsdException w:name="List Table 4" w:uiPriority="49"/>
-    <w:lsdException w:name="List Table 5 Dark" w:uiPriority="50"/>
-    <w:lsdException w:name="List Table 6 Colorful" w:uiPriority="51"/>
-    <w:lsdException w:name="List Table 7 Colorful" w:uiPriority="52"/>
-    <w:lsdException w:name="List Table 1 Light Accent 1" w:uiPriority="46"/>
-    <w:lsdException w:name="List Table 2 Accent 1" w:uiPriority="47"/>
-    <w:lsdException w:name="List Table 3 Accent 1" w:uiPriority="48"/>
-    <w:lsdException w:name="List Table 4 Accent 1" w:uiPriority="49"/>
-    <w:lsdException w:name="List Table 5 Dark Accent 1" w:uiPriority="50"/>
-    <w:lsdException w:name="List Table 6 Colorful Accent 1" w:uiPriority="51"/>
-    <w:lsdException w:name="List Table 7 Colorful Accent 1" w:uiPriority="52"/>
-    <w:lsdException w:name="List Table 1 Light Accent 2" w:uiPriority="46"/>
-    <w:lsdException w:name="List Table 2 Accent 2" w:uiPriority="47"/>
-    <w:lsdException w:name="List Table 3 Accent 2" w:uiPriority="48"/>
-    <w:lsdException w:name="List Table 4 Accent 2" w:uiPriority="49"/>
-    <w:lsdException w:name="List Table 5 Dark Accent 2" w:uiPriority="50"/>
-    <w:lsdException w:name="List Table 6 Colorful Accent 2" w:uiPriority="51"/>
-    <w:lsdException w:name="List Table 7 Colorful Accent 2" w:uiPriority="52"/>
-    <w:lsdException w:name="List Table 1 Light Accent 3" w:uiPriority="46"/>
-    <w:lsdException w:name="List Table 2 Accent 3" w:uiPriority="47"/>
-    <w:lsdException w:name="List Table 3 Accent 3" w:uiPriority="48"/>
-    <w:lsdException w:name="List Table 4 Accent 3" w:uiPriority="49"/>
-    <w:lsdException w:name="List Table 5 Dark Accent 3" w:uiPriority="50"/>
-    <w:lsdException w:name="List Table 6 Colorful Accent 3" w:uiPriority="51"/>
-    <w:lsdException w:name="List Table 7 Colorful Accent 3" w:uiPriority="52"/>
-    <w:lsdException w:name="List Table 1 Light Accent 4" w:uiPriority="46"/>
-    <w:lsdException w:name="List Table 2 Accent 4" w:uiPriority="47"/>
-    <w:lsdException w:name="List Table 3 Accent 4" w:uiPriority="48"/>
-    <w:lsdException w:name="List Table 4 Accent 4" w:uiPriority="49"/>
-    <w:lsdException w:name="List Table 5 Dark Accent 4" w:uiPriority="50"/>
-    <w:lsdException w:name="List Table 6 Colorful Accent 4" w:uiPriority="51"/>
-    <w:lsdException w:name="List Table 7 Colorful Accent 4" w:uiPriority="52"/>
-    <w:lsdException w:name="List Table 1 Light Accent 5" w:uiPriority="46"/>
-    <w:lsdException w:name="List Table 2 Accent 5" w:uiPriority="47"/>
-    <w:lsdException w:name="List Table 3 Accent 5" w:uiPriority="48"/>
-    <w:lsdException w:name="List Table 4 Accent 5" w:uiPriority="49"/>
-    <w:lsdException w:name="List Table 5 Dark Accent 5" w:uiPriority="50"/>
-    <w:lsdException w:name="List Table 6 Colorful Accent 5" w:uiPriority="51"/>
-    <w:lsdException w:name="List Table 7 Colorful Accent 5" w:uiPriority="52"/>
-    <w:lsdException w:name="List Table 1 Light Accent 6" w:uiPriority="46"/>
-    <w:lsdException w:name="List Table 2 Accent 6" w:uiPriority="47"/>
-    <w:lsdException w:name="List Table 3 Accent 6" w:uiPriority="48"/>
-    <w:lsdException w:name="List Table 4 Accent 6" w:uiPriority="49"/>
-    <w:lsdException w:name="List Table 5 Dark Accent 6" w:uiPriority="50"/>
-    <w:lsdException w:name="List Table 6 Colorful Accent 6" w:uiPriority="51"/>
-    <w:lsdException w:name="List Table 7 Colorful Accent 6" w:uiPriority="52"/>
-    <w:lsdException w:name="Mention" w:semiHidden="1" w:unhideWhenUsed="1"/>
-    <w:lsdException w:name="Smart Hyperlink" w:semiHidden="1" w:unhideWhenUsed="1"/>
+  <w:latentStyles w:defLockedState="0" w:defUIPriority="99" w:defSemiHidden="1" w:defUnhideWhenUsed="1" w:defQFormat="0" w:count="276">
+    <w:lsdException w:name="Normal" w:semiHidden="0" w:uiPriority="0" w:unhideWhenUsed="0" w:qFormat="1"/>
+    <w:lsdException w:name="heading 1" w:semiHidden="0" w:uiPriority="9" w:unhideWhenUsed="0" w:qFormat="1"/>
+    <w:lsdException w:name="heading 2" w:uiPriority="9" w:qFormat="1"/>
+    <w:lsdException w:name="heading 3" w:uiPriority="9" w:qFormat="1"/>
+    <w:lsdException w:name="heading 4" w:uiPriority="9" w:qFormat="1"/>
+    <w:lsdException w:name="heading 5" w:uiPriority="9" w:qFormat="1"/>
+    <w:lsdException w:name="heading 6" w:uiPriority="9" w:qFormat="1"/>
+    <w:lsdException w:name="heading 7" w:uiPriority="9" w:qFormat="1"/>
+    <w:lsdException w:name="heading 8" w:uiPriority="9" w:qFormat="1"/>
+    <w:lsdException w:name="heading 9" w:uiPriority="9" w:qFormat="1"/>
+    <w:lsdException w:name="toc 1" w:uiPriority="39"/>
+    <w:lsdException w:name="toc 2" w:uiPriority="39"/>
+    <w:lsdException w:name="toc 3" w:uiPriority="39"/>
+    <w:lsdException w:name="toc 4" w:uiPriority="39"/>
+    <w:lsdException w:name="toc 5" w:uiPriority="39"/>
+    <w:lsdException w:name="toc 6" w:uiPriority="39"/>
+    <w:lsdException w:name="toc 7" w:uiPriority="39"/>
+    <w:lsdException w:name="toc 8" w:uiPriority="39"/>
+    <w:lsdException w:name="toc 9" w:uiPriority="39"/>
+    <w:lsdException w:name="caption" w:uiPriority="35" w:qFormat="1"/>
+    <w:lsdException w:name="Title" w:semiHidden="0" w:uiPriority="10" w:unhideWhenUsed="0" w:qFormat="1"/>
+    <w:lsdException w:name="Default Paragraph Font" w:uiPriority="1"/>
+    <w:lsdException w:name="Subtitle" w:semiHidden="0" w:uiPriority="11" w:unhideWhenUsed="0" w:qFormat="1"/>
+    <w:lsdException w:name="Strong" w:semiHidden="0" w:uiPriority="22" w:unhideWhenUsed="0" w:qFormat="1"/>
+    <w:lsdException w:name="Emphasis" w:semiHidden="0" w:uiPriority="20" w:unhideWhenUsed="0" w:qFormat="1"/>
+    <w:lsdException w:name="Table Grid" w:semiHidden="0" w:uiPriority="39" w:unhideWhenUsed="0"/>
+    <w:lsdException w:name="Note Level 1" w:unhideWhenUsed="0"/>
+    <w:lsdException w:name="Note Level 2" w:semiHidden="0" w:uiPriority="1" w:unhideWhenUsed="0" w:qFormat="1"/>
+    <w:lsdException w:name="Note Level 3" w:uiPriority="60"/>
+    <w:lsdException w:name="Note Level 4" w:uiPriority="61"/>
+    <w:lsdException w:name="Note Level 5" w:uiPriority="62"/>
+    <w:lsdException w:name="Note Level 6" w:uiPriority="63"/>
+    <w:lsdException w:name="Note Level 7" w:uiPriority="64"/>
+    <w:lsdException w:name="Note Level 8" w:uiPriority="65"/>
+    <w:lsdException w:name="Note Level 9" w:uiPriority="66"/>
+    <w:lsdException w:name="Placeholder Text" w:uiPriority="67"/>
+    <w:lsdException w:name="No Spacing" w:uiPriority="68"/>
+    <w:lsdException w:name="Light Shading" w:semiHidden="0" w:uiPriority="69" w:unhideWhenUsed="0"/>
+    <w:lsdException w:name="Light List" w:semiHidden="0" w:uiPriority="70" w:unhideWhenUsed="0"/>
+    <w:lsdException w:name="Light Grid" w:semiHidden="0" w:uiPriority="71" w:unhideWhenUsed="0"/>
+    <w:lsdException w:name="Medium Shading 1" w:semiHidden="0" w:uiPriority="72" w:unhideWhenUsed="0"/>
+    <w:lsdException w:name="Medium Shading 2" w:semiHidden="0" w:uiPriority="73" w:unhideWhenUsed="0"/>
+    <w:lsdException w:name="Medium List 1" w:semiHidden="0" w:uiPriority="60" w:unhideWhenUsed="0"/>
+    <w:lsdException w:name="Medium List 2" w:semiHidden="0" w:uiPriority="61" w:unhideWhenUsed="0"/>
+    <w:lsdException w:name="Medium Grid 1" w:semiHidden="0" w:uiPriority="62" w:unhideWhenUsed="0"/>
+    <w:lsdException w:name="Medium Grid 2" w:semiHidden="0" w:uiPriority="63" w:unhideWhenUsed="0"/>
+    <w:lsdException w:name="Medium Grid 3" w:semiHidden="0" w:uiPriority="64" w:unhideWhenUsed="0"/>
+    <w:lsdException w:name="Dark List" w:semiHidden="0" w:uiPriority="65" w:unhideWhenUsed="0"/>
+    <w:lsdException w:name="Colorful Shading" w:semiHidden="0" w:unhideWhenUsed="0"/>
+    <w:lsdException w:name="Colorful List" w:semiHidden="0" w:uiPriority="34" w:unhideWhenUsed="0" w:qFormat="1"/>
+    <w:lsdException w:name="Colorful Grid" w:semiHidden="0" w:uiPriority="29" w:unhideWhenUsed="0" w:qFormat="1"/>
+    <w:lsdException w:name="Light Shading Accent 1" w:semiHidden="0" w:uiPriority="30" w:unhideWhenUsed="0" w:qFormat="1"/>
+    <w:lsdException w:name="Light List Accent 1" w:semiHidden="0" w:uiPriority="66" w:unhideWhenUsed="0"/>
+    <w:lsdException w:name="Light Grid Accent 1" w:semiHidden="0" w:uiPriority="67" w:unhideWhenUsed="0"/>
+    <w:lsdException w:name="Medium Shading 1 Accent 1" w:semiHidden="0" w:uiPriority="68" w:unhideWhenUsed="0"/>
+    <w:lsdException w:name="Medium Shading 2 Accent 1" w:semiHidden="0" w:uiPriority="69" w:unhideWhenUsed="0"/>
+    <w:lsdException w:name="Medium List 1 Accent 1" w:semiHidden="0" w:uiPriority="70" w:unhideWhenUsed="0"/>
+    <w:lsdException w:name="Revision" w:uiPriority="71" w:unhideWhenUsed="0"/>
+    <w:lsdException w:name="List Paragraph" w:semiHidden="0" w:uiPriority="72" w:unhideWhenUsed="0"/>
+    <w:lsdException w:name="Quote" w:semiHidden="0" w:uiPriority="73" w:unhideWhenUsed="0"/>
+    <w:lsdException w:name="Intense Quote" w:semiHidden="0" w:uiPriority="60" w:unhideWhenUsed="0"/>
+    <w:lsdException w:name="Medium List 2 Accent 1" w:semiHidden="0" w:uiPriority="61" w:unhideWhenUsed="0"/>
+    <w:lsdException w:name="Medium Grid 1 Accent 1" w:semiHidden="0" w:uiPriority="62" w:unhideWhenUsed="0"/>
+    <w:lsdException w:name="Medium Grid 2 Accent 1" w:semiHidden="0" w:uiPriority="63" w:unhideWhenUsed="0"/>
+    <w:lsdException w:name="Medium Grid 3 Accent 1" w:semiHidden="0" w:uiPriority="64" w:unhideWhenUsed="0"/>
+    <w:lsdException w:name="Dark List Accent 1" w:semiHidden="0" w:uiPriority="65" w:unhideWhenUsed="0"/>
+    <w:lsdException w:name="Colorful Shading Accent 1" w:semiHidden="0" w:uiPriority="66" w:unhideWhenUsed="0"/>
+    <w:lsdException w:name="Colorful List Accent 1" w:semiHidden="0" w:uiPriority="67" w:unhideWhenUsed="0"/>
+    <w:lsdException w:name="Colorful Grid Accent 1" w:semiHidden="0" w:uiPriority="68" w:unhideWhenUsed="0"/>
+    <w:lsdException w:name="Light Shading Accent 2" w:semiHidden="0" w:uiPriority="69" w:unhideWhenUsed="0"/>
+    <w:lsdException w:name="Light List Accent 2" w:semiHidden="0" w:uiPriority="70" w:unhideWhenUsed="0"/>
+    <w:lsdException w:name="Light Grid Accent 2" w:semiHidden="0" w:uiPriority="71" w:unhideWhenUsed="0"/>
+    <w:lsdException w:name="Medium Shading 1 Accent 2" w:semiHidden="0" w:uiPriority="72" w:unhideWhenUsed="0"/>
+    <w:lsdException w:name="Medium Shading 2 Accent 2" w:semiHidden="0" w:uiPriority="73" w:unhideWhenUsed="0"/>
+    <w:lsdException w:name="Medium List 1 Accent 2" w:semiHidden="0" w:uiPriority="60" w:unhideWhenUsed="0"/>
+    <w:lsdException w:name="Medium List 2 Accent 2" w:semiHidden="0" w:uiPriority="61" w:unhideWhenUsed="0"/>
+    <w:lsdException w:name="Medium Grid 1 Accent 2" w:semiHidden="0" w:uiPriority="62" w:unhideWhenUsed="0"/>
+    <w:lsdException w:name="Medium Grid 2 Accent 2" w:semiHidden="0" w:uiPriority="63" w:unhideWhenUsed="0"/>
+    <w:lsdException w:name="Medium Grid 3 Accent 2" w:semiHidden="0" w:uiPriority="64" w:unhideWhenUsed="0"/>
+    <w:lsdException w:name="Dark List Accent 2" w:semiHidden="0" w:uiPriority="65" w:unhideWhenUsed="0"/>
+    <w:lsdException w:name="Colorful Shading Accent 2" w:semiHidden="0" w:uiPriority="66" w:unhideWhenUsed="0"/>
+    <w:lsdException w:name="Colorful List Accent 2" w:semiHidden="0" w:uiPriority="67" w:unhideWhenUsed="0"/>
+    <w:lsdException w:name="Colorful Grid Accent 2" w:semiHidden="0" w:uiPriority="68" w:unhideWhenUsed="0"/>
+    <w:lsdException w:name="Light Shading Accent 3" w:semiHidden="0" w:uiPriority="69" w:unhideWhenUsed="0"/>
+    <w:lsdException w:name="Light List Accent 3" w:semiHidden="0" w:uiPriority="70" w:unhideWhenUsed="0"/>
+    <w:lsdException w:name="Light Grid Accent 3" w:semiHidden="0" w:uiPriority="71" w:unhideWhenUsed="0"/>
+    <w:lsdException w:name="Medium Shading 1 Accent 3" w:semiHidden="0" w:uiPriority="72" w:unhideWhenUsed="0"/>
+    <w:lsdException w:name="Medium Shading 2 Accent 3" w:semiHidden="0" w:uiPriority="73" w:unhideWhenUsed="0"/>
+    <w:lsdException w:name="Medium List 1 Accent 3" w:semiHidden="0" w:uiPriority="60" w:unhideWhenUsed="0"/>
+    <w:lsdException w:name="Medium List 2 Accent 3" w:semiHidden="0" w:uiPriority="61" w:unhideWhenUsed="0"/>
+    <w:lsdException w:name="Medium Grid 1 Accent 3" w:semiHidden="0" w:uiPriority="62" w:unhideWhenUsed="0"/>
+    <w:lsdException w:name="Medium Grid 2 Accent 3" w:semiHidden="0" w:uiPriority="63" w:unhideWhenUsed="0"/>
+    <w:lsdException w:name="Medium Grid 3 Accent 3" w:semiHidden="0" w:uiPriority="64" w:unhideWhenUsed="0"/>
+    <w:lsdException w:name="Dark List Accent 3" w:semiHidden="0" w:uiPriority="65" w:unhideWhenUsed="0"/>
+    <w:lsdException w:name="Colorful Shading Accent 3" w:semiHidden="0" w:uiPriority="66" w:unhideWhenUsed="0"/>
+    <w:lsdException w:name="Colorful List Accent 3" w:semiHidden="0" w:uiPriority="67" w:unhideWhenUsed="0"/>
+    <w:lsdException w:name="Colorful Grid Accent 3" w:semiHidden="0" w:uiPriority="68" w:unhideWhenUsed="0"/>
+    <w:lsdException w:name="Light Shading Accent 4" w:semiHidden="0" w:uiPriority="69" w:unhideWhenUsed="0"/>
+    <w:lsdException w:name="Light List Accent 4" w:semiHidden="0" w:uiPriority="70" w:unhideWhenUsed="0"/>
+    <w:lsdException w:name="Light Grid Accent 4" w:semiHidden="0" w:uiPriority="71" w:unhideWhenUsed="0"/>
+    <w:lsdException w:name="Medium Shading 1 Accent 4" w:semiHidden="0" w:uiPriority="72" w:unhideWhenUsed="0"/>
+    <w:lsdException w:name="Medium Shading 2 Accent 4" w:semiHidden="0" w:uiPriority="73" w:unhideWhenUsed="0"/>
+    <w:lsdException w:name="Medium List 1 Accent 4" w:semiHidden="0" w:uiPriority="60" w:unhideWhenUsed="0"/>
+    <w:lsdException w:name="Medium List 2 Accent 4" w:semiHidden="0" w:uiPriority="61" w:unhideWhenUsed="0"/>
+    <w:lsdException w:name="Medium Grid 1 Accent 4" w:semiHidden="0" w:uiPriority="62" w:unhideWhenUsed="0"/>
+    <w:lsdException w:name="Medium Grid 2 Accent 4" w:semiHidden="0" w:uiPriority="63" w:unhideWhenUsed="0"/>
+    <w:lsdException w:name="Medium Grid 3 Accent 4" w:semiHidden="0" w:uiPriority="64" w:unhideWhenUsed="0"/>
+    <w:lsdException w:name="Dark List Accent 4" w:semiHidden="0" w:uiPriority="65" w:unhideWhenUsed="0"/>
+    <w:lsdException w:name="Colorful Shading Accent 4" w:semiHidden="0" w:uiPriority="66" w:unhideWhenUsed="0"/>
+    <w:lsdException w:name="Colorful List Accent 4" w:semiHidden="0" w:uiPriority="67" w:unhideWhenUsed="0"/>
+    <w:lsdException w:name="Colorful Grid Accent 4" w:semiHidden="0" w:uiPriority="68" w:unhideWhenUsed="0"/>
+    <w:lsdException w:name="Light Shading Accent 5" w:semiHidden="0" w:uiPriority="69" w:unhideWhenUsed="0"/>
+    <w:lsdException w:name="Light List Accent 5" w:semiHidden="0" w:uiPriority="70" w:unhideWhenUsed="0"/>
+    <w:lsdException w:name="Light Grid Accent 5" w:semiHidden="0" w:uiPriority="71" w:unhideWhenUsed="0"/>
+    <w:lsdException w:name="Medium Shading 1 Accent 5" w:semiHidden="0" w:uiPriority="72" w:unhideWhenUsed="0"/>
+    <w:lsdException w:name="Medium Shading 2 Accent 5" w:semiHidden="0" w:uiPriority="73" w:unhideWhenUsed="0"/>
+    <w:lsdException w:name="Medium List 1 Accent 5" w:semiHidden="0" w:uiPriority="60" w:unhideWhenUsed="0"/>
+    <w:lsdException w:name="Medium List 2 Accent 5" w:semiHidden="0" w:uiPriority="61" w:unhideWhenUsed="0"/>
+    <w:lsdException w:name="Medium Grid 1 Accent 5" w:semiHidden="0" w:uiPriority="62" w:unhideWhenUsed="0"/>
+    <w:lsdException w:name="Medium Grid 2 Accent 5" w:semiHidden="0" w:uiPriority="63" w:unhideWhenUsed="0"/>
+    <w:lsdException w:name="Medium Grid 3 Accent 5" w:semiHidden="0" w:uiPriority="64" w:unhideWhenUsed="0"/>
+    <w:lsdException w:name="Dark List Accent 5" w:semiHidden="0" w:uiPriority="65" w:unhideWhenUsed="0"/>
+    <w:lsdException w:name="Colorful Shading Accent 5" w:semiHidden="0" w:uiPriority="66" w:unhideWhenUsed="0"/>
+    <w:lsdException w:name="Colorful List Accent 5" w:semiHidden="0" w:uiPriority="67" w:unhideWhenUsed="0"/>
+    <w:lsdException w:name="Colorful Grid Accent 5" w:semiHidden="0" w:uiPriority="68" w:unhideWhenUsed="0"/>
+    <w:lsdException w:name="Light Shading Accent 6" w:semiHidden="0" w:uiPriority="69" w:unhideWhenUsed="0"/>
+    <w:lsdException w:name="Light List Accent 6" w:semiHidden="0" w:uiPriority="70" w:unhideWhenUsed="0"/>
+    <w:lsdException w:name="Light Grid Accent 6" w:semiHidden="0" w:uiPriority="71" w:unhideWhenUsed="0"/>
+    <w:lsdException w:name="Medium Shading 1 Accent 6" w:semiHidden="0" w:uiPriority="72" w:unhideWhenUsed="0"/>
+    <w:lsdException w:name="Medium Shading 2 Accent 6" w:semiHidden="0" w:uiPriority="73" w:unhideWhenUsed="0"/>
+    <w:lsdException w:name="Medium List 1 Accent 6" w:semiHidden="0" w:uiPriority="19" w:unhideWhenUsed="0" w:qFormat="1"/>
+    <w:lsdException w:name="Medium List 2 Accent 6" w:semiHidden="0" w:uiPriority="21" w:unhideWhenUsed="0" w:qFormat="1"/>
+    <w:lsdException w:name="Medium Grid 1 Accent 6" w:semiHidden="0" w:uiPriority="31" w:unhideWhenUsed="0" w:qFormat="1"/>
+    <w:lsdException w:name="Medium Grid 2 Accent 6" w:semiHidden="0" w:uiPriority="32" w:unhideWhenUsed="0" w:qFormat="1"/>
+    <w:lsdException w:name="Medium Grid 3 Accent 6" w:semiHidden="0" w:uiPriority="33" w:unhideWhenUsed="0" w:qFormat="1"/>
+    <w:lsdException w:name="Dark List Accent 6" w:semiHidden="0" w:uiPriority="37" w:unhideWhenUsed="0"/>
+    <w:lsdException w:name="Colorful Shading Accent 6" w:semiHidden="0" w:uiPriority="39" w:unhideWhenUsed="0" w:qFormat="1"/>
+    <w:lsdException w:name="Colorful List Accent 6" w:semiHidden="0" w:uiPriority="41" w:unhideWhenUsed="0"/>
+    <w:lsdException w:name="Colorful Grid Accent 6" w:semiHidden="0" w:uiPriority="42" w:unhideWhenUsed="0"/>
+    <w:lsdException w:name="Subtle Emphasis" w:semiHidden="0" w:uiPriority="43" w:unhideWhenUsed="0"/>
+    <w:lsdException w:name="Intense Emphasis" w:semiHidden="0" w:uiPriority="44" w:unhideWhenUsed="0"/>
+    <w:lsdException w:name="Subtle Reference" w:semiHidden="0" w:uiPriority="45" w:unhideWhenUsed="0"/>
+    <w:lsdException w:name="Intense Reference" w:semiHidden="0" w:uiPriority="40" w:unhideWhenUsed="0"/>
+    <w:lsdException w:name="Book Title" w:semiHidden="0" w:uiPriority="46" w:unhideWhenUsed="0"/>
+    <w:lsdException w:name="Bibliography" w:semiHidden="0" w:uiPriority="47" w:unhideWhenUsed="0"/>
+    <w:lsdException w:name="TOC Heading" w:semiHidden="0" w:uiPriority="48" w:unhideWhenUsed="0"/>
   </w:latentStyles>
   <w:style w:type="paragraph" w:default="1" w:styleId="Normal">
     <w:name w:val="Normal"/>
@@ -2981,6 +2761,298 @@
   <w:style w:type="character" w:default="1" w:styleId="DefaultParagraphFont">
     <w:name w:val="Default Paragraph Font"/>
     <w:uiPriority w:val="1"/>
+    <w:semiHidden/>
+    <w:unhideWhenUsed/>
+  </w:style>
+  <w:style w:type="table" w:default="1" w:styleId="TableNormal">
+    <w:name w:val="Normal Table"/>
+    <w:uiPriority w:val="99"/>
+    <w:semiHidden/>
+    <w:unhideWhenUsed/>
+    <w:tblPr>
+      <w:tblInd w:w="0" w:type="dxa"/>
+      <w:tblCellMar>
+        <w:top w:w="0" w:type="dxa"/>
+        <w:left w:w="108" w:type="dxa"/>
+        <w:bottom w:w="0" w:type="dxa"/>
+        <w:right w:w="108" w:type="dxa"/>
+      </w:tblCellMar>
+    </w:tblPr>
+  </w:style>
+  <w:style w:type="numbering" w:default="1" w:styleId="NoList">
+    <w:name w:val="No List"/>
+    <w:uiPriority w:val="99"/>
+    <w:semiHidden/>
+    <w:unhideWhenUsed/>
+  </w:style>
+  <w:style w:type="paragraph" w:styleId="Header">
+    <w:name w:val="header"/>
+    <w:basedOn w:val="Normal"/>
+    <w:link w:val="HeaderChar"/>
+    <w:uiPriority w:val="99"/>
+    <w:unhideWhenUsed/>
+    <w:rsid w:val="002B3B50"/>
+    <w:pPr>
+      <w:tabs>
+        <w:tab w:val="center" w:pos="4680"/>
+        <w:tab w:val="right" w:pos="9360"/>
+      </w:tabs>
+      <w:spacing w:after="0" w:line="240" w:lineRule="auto"/>
+    </w:pPr>
+  </w:style>
+  <w:style w:type="character" w:customStyle="1" w:styleId="HeaderChar">
+    <w:name w:val="Header Char"/>
+    <w:basedOn w:val="DefaultParagraphFont"/>
+    <w:link w:val="Header"/>
+    <w:uiPriority w:val="99"/>
+    <w:rsid w:val="002B3B50"/>
+  </w:style>
+  <w:style w:type="paragraph" w:styleId="Footer">
+    <w:name w:val="footer"/>
+    <w:basedOn w:val="Normal"/>
+    <w:link w:val="FooterChar"/>
+    <w:uiPriority w:val="99"/>
+    <w:unhideWhenUsed/>
+    <w:rsid w:val="002B3B50"/>
+    <w:pPr>
+      <w:tabs>
+        <w:tab w:val="center" w:pos="4680"/>
+        <w:tab w:val="right" w:pos="9360"/>
+      </w:tabs>
+      <w:spacing w:after="0" w:line="240" w:lineRule="auto"/>
+    </w:pPr>
+  </w:style>
+  <w:style w:type="character" w:customStyle="1" w:styleId="FooterChar">
+    <w:name w:val="Footer Char"/>
+    <w:basedOn w:val="DefaultParagraphFont"/>
+    <w:link w:val="Footer"/>
+    <w:uiPriority w:val="99"/>
+    <w:rsid w:val="002B3B50"/>
+  </w:style>
+  <w:style w:type="paragraph" w:styleId="NormalWeb">
+    <w:name w:val="Normal (Web)"/>
+    <w:basedOn w:val="Normal"/>
+    <w:uiPriority w:val="99"/>
+    <w:unhideWhenUsed/>
+    <w:rsid w:val="00DD618B"/>
+    <w:pPr>
+      <w:spacing w:before="100" w:beforeAutospacing="1" w:after="100" w:afterAutospacing="1" w:line="240" w:lineRule="auto"/>
+    </w:pPr>
+    <w:rPr>
+      <w:rFonts w:ascii="Times" w:hAnsi="Times"/>
+      <w:sz w:val="20"/>
+      <w:szCs w:val="20"/>
+    </w:rPr>
+  </w:style>
+  <w:style w:type="character" w:styleId="Hyperlink">
+    <w:name w:val="Hyperlink"/>
+    <w:uiPriority w:val="99"/>
+    <w:unhideWhenUsed/>
+    <w:rsid w:val="00DB56EE"/>
+    <w:rPr>
+      <w:color w:val="0563C1"/>
+      <w:u w:val="single"/>
+    </w:rPr>
+  </w:style>
+  <w:style w:type="character" w:styleId="FollowedHyperlink">
+    <w:name w:val="FollowedHyperlink"/>
+    <w:uiPriority w:val="99"/>
+    <w:semiHidden/>
+    <w:unhideWhenUsed/>
+    <w:rsid w:val="00DB56EE"/>
+    <w:rPr>
+      <w:color w:val="954F72"/>
+      <w:u w:val="single"/>
+    </w:rPr>
+  </w:style>
+  <w:style w:type="paragraph" w:styleId="ListParagraph">
+    <w:name w:val="List Paragraph"/>
+    <w:basedOn w:val="Normal"/>
+    <w:uiPriority w:val="72"/>
+    <w:unhideWhenUsed/>
+    <w:rsid w:val="00313DC6"/>
+    <w:pPr>
+      <w:ind w:left="720"/>
+      <w:contextualSpacing/>
+    </w:pPr>
+  </w:style>
+</w:styles>
+</file>
+
+<file path=word/stylesWithEffects.xml><?xml version="1.0" encoding="utf-8"?>
+<w:styles xmlns:wpc="http://schemas.microsoft.com/office/word/2010/wordprocessingCanvas" xmlns:mo="http://schemas.microsoft.com/office/mac/office/2008/main" xmlns:mc="http://schemas.openxmlformats.org/markup-compatibility/2006" xmlns:mv="urn:schemas-microsoft-com:mac:vml" xmlns:o="urn:schemas-microsoft-com:office:office" xmlns:r="http://schemas.openxmlformats.org/officeDocument/2006/relationships" xmlns:m="http://schemas.openxmlformats.org/officeDocument/2006/math" xmlns:v="urn:schemas-microsoft-com:vml" xmlns:wp14="http://schemas.microsoft.com/office/word/2010/wordprocessingDrawing" xmlns:wp="http://schemas.openxmlformats.org/drawingml/2006/wordprocessingDrawing" xmlns:w10="urn:schemas-microsoft-com:office:word" xmlns:w="http://schemas.openxmlformats.org/wordprocessingml/2006/main" xmlns:w14="http://schemas.microsoft.com/office/word/2010/wordml" xmlns:wpg="http://schemas.microsoft.com/office/word/2010/wordprocessingGroup" xmlns:wpi="http://schemas.microsoft.com/office/word/2010/wordprocessingInk" xmlns:wne="http://schemas.microsoft.com/office/word/2006/wordml" xmlns:wps="http://schemas.microsoft.com/office/word/2010/wordprocessingShape" mc:Ignorable="w14 wp14">
+  <w:docDefaults>
+    <w:rPrDefault>
+      <w:rPr>
+        <w:rFonts w:ascii="Calibri" w:eastAsia="Calibri" w:hAnsi="Calibri" w:cs="Times New Roman"/>
+        <w:lang w:val="en-US" w:eastAsia="en-US" w:bidi="ar-SA"/>
+      </w:rPr>
+    </w:rPrDefault>
+    <w:pPrDefault/>
+  </w:docDefaults>
+  <w:latentStyles w:defLockedState="0" w:defUIPriority="99" w:defSemiHidden="1" w:defUnhideWhenUsed="1" w:defQFormat="0" w:count="276">
+    <w:lsdException w:name="Normal" w:semiHidden="0" w:uiPriority="0" w:unhideWhenUsed="0" w:qFormat="1"/>
+    <w:lsdException w:name="heading 1" w:semiHidden="0" w:uiPriority="9" w:unhideWhenUsed="0" w:qFormat="1"/>
+    <w:lsdException w:name="heading 2" w:uiPriority="9" w:qFormat="1"/>
+    <w:lsdException w:name="heading 3" w:uiPriority="9" w:qFormat="1"/>
+    <w:lsdException w:name="heading 4" w:uiPriority="9" w:qFormat="1"/>
+    <w:lsdException w:name="heading 5" w:uiPriority="9" w:qFormat="1"/>
+    <w:lsdException w:name="heading 6" w:uiPriority="9" w:qFormat="1"/>
+    <w:lsdException w:name="heading 7" w:uiPriority="9" w:qFormat="1"/>
+    <w:lsdException w:name="heading 8" w:uiPriority="9" w:qFormat="1"/>
+    <w:lsdException w:name="heading 9" w:uiPriority="9" w:qFormat="1"/>
+    <w:lsdException w:name="toc 1" w:uiPriority="39"/>
+    <w:lsdException w:name="toc 2" w:uiPriority="39"/>
+    <w:lsdException w:name="toc 3" w:uiPriority="39"/>
+    <w:lsdException w:name="toc 4" w:uiPriority="39"/>
+    <w:lsdException w:name="toc 5" w:uiPriority="39"/>
+    <w:lsdException w:name="toc 6" w:uiPriority="39"/>
+    <w:lsdException w:name="toc 7" w:uiPriority="39"/>
+    <w:lsdException w:name="toc 8" w:uiPriority="39"/>
+    <w:lsdException w:name="toc 9" w:uiPriority="39"/>
+    <w:lsdException w:name="caption" w:uiPriority="35" w:qFormat="1"/>
+    <w:lsdException w:name="Title" w:semiHidden="0" w:uiPriority="10" w:unhideWhenUsed="0" w:qFormat="1"/>
+    <w:lsdException w:name="Default Paragraph Font" w:uiPriority="1"/>
+    <w:lsdException w:name="Subtitle" w:semiHidden="0" w:uiPriority="11" w:unhideWhenUsed="0" w:qFormat="1"/>
+    <w:lsdException w:name="Strong" w:semiHidden="0" w:uiPriority="22" w:unhideWhenUsed="0" w:qFormat="1"/>
+    <w:lsdException w:name="Emphasis" w:semiHidden="0" w:uiPriority="20" w:unhideWhenUsed="0" w:qFormat="1"/>
+    <w:lsdException w:name="Table Grid" w:semiHidden="0" w:uiPriority="39" w:unhideWhenUsed="0"/>
+    <w:lsdException w:name="Note Level 1" w:unhideWhenUsed="0"/>
+    <w:lsdException w:name="Note Level 2" w:semiHidden="0" w:uiPriority="1" w:unhideWhenUsed="0" w:qFormat="1"/>
+    <w:lsdException w:name="Note Level 3" w:uiPriority="60"/>
+    <w:lsdException w:name="Note Level 4" w:uiPriority="61"/>
+    <w:lsdException w:name="Note Level 5" w:uiPriority="62"/>
+    <w:lsdException w:name="Note Level 6" w:uiPriority="63"/>
+    <w:lsdException w:name="Note Level 7" w:uiPriority="64"/>
+    <w:lsdException w:name="Note Level 8" w:uiPriority="65"/>
+    <w:lsdException w:name="Note Level 9" w:uiPriority="66"/>
+    <w:lsdException w:name="Placeholder Text" w:uiPriority="67"/>
+    <w:lsdException w:name="No Spacing" w:uiPriority="68"/>
+    <w:lsdException w:name="Light Shading" w:semiHidden="0" w:uiPriority="69" w:unhideWhenUsed="0"/>
+    <w:lsdException w:name="Light List" w:semiHidden="0" w:uiPriority="70" w:unhideWhenUsed="0"/>
+    <w:lsdException w:name="Light Grid" w:semiHidden="0" w:uiPriority="71" w:unhideWhenUsed="0"/>
+    <w:lsdException w:name="Medium Shading 1" w:semiHidden="0" w:uiPriority="72" w:unhideWhenUsed="0"/>
+    <w:lsdException w:name="Medium Shading 2" w:semiHidden="0" w:uiPriority="73" w:unhideWhenUsed="0"/>
+    <w:lsdException w:name="Medium List 1" w:semiHidden="0" w:uiPriority="60" w:unhideWhenUsed="0"/>
+    <w:lsdException w:name="Medium List 2" w:semiHidden="0" w:uiPriority="61" w:unhideWhenUsed="0"/>
+    <w:lsdException w:name="Medium Grid 1" w:semiHidden="0" w:uiPriority="62" w:unhideWhenUsed="0"/>
+    <w:lsdException w:name="Medium Grid 2" w:semiHidden="0" w:uiPriority="63" w:unhideWhenUsed="0"/>
+    <w:lsdException w:name="Medium Grid 3" w:semiHidden="0" w:uiPriority="64" w:unhideWhenUsed="0"/>
+    <w:lsdException w:name="Dark List" w:semiHidden="0" w:uiPriority="65" w:unhideWhenUsed="0"/>
+    <w:lsdException w:name="Colorful Shading" w:semiHidden="0" w:unhideWhenUsed="0"/>
+    <w:lsdException w:name="Colorful List" w:semiHidden="0" w:uiPriority="34" w:unhideWhenUsed="0" w:qFormat="1"/>
+    <w:lsdException w:name="Colorful Grid" w:semiHidden="0" w:uiPriority="29" w:unhideWhenUsed="0" w:qFormat="1"/>
+    <w:lsdException w:name="Light Shading Accent 1" w:semiHidden="0" w:uiPriority="30" w:unhideWhenUsed="0" w:qFormat="1"/>
+    <w:lsdException w:name="Light List Accent 1" w:semiHidden="0" w:uiPriority="66" w:unhideWhenUsed="0"/>
+    <w:lsdException w:name="Light Grid Accent 1" w:semiHidden="0" w:uiPriority="67" w:unhideWhenUsed="0"/>
+    <w:lsdException w:name="Medium Shading 1 Accent 1" w:semiHidden="0" w:uiPriority="68" w:unhideWhenUsed="0"/>
+    <w:lsdException w:name="Medium Shading 2 Accent 1" w:semiHidden="0" w:uiPriority="69" w:unhideWhenUsed="0"/>
+    <w:lsdException w:name="Medium List 1 Accent 1" w:semiHidden="0" w:uiPriority="70" w:unhideWhenUsed="0"/>
+    <w:lsdException w:name="Revision" w:uiPriority="71" w:unhideWhenUsed="0"/>
+    <w:lsdException w:name="List Paragraph" w:semiHidden="0" w:uiPriority="72" w:unhideWhenUsed="0"/>
+    <w:lsdException w:name="Quote" w:semiHidden="0" w:uiPriority="73" w:unhideWhenUsed="0"/>
+    <w:lsdException w:name="Intense Quote" w:semiHidden="0" w:uiPriority="60" w:unhideWhenUsed="0"/>
+    <w:lsdException w:name="Medium List 2 Accent 1" w:semiHidden="0" w:uiPriority="61" w:unhideWhenUsed="0"/>
+    <w:lsdException w:name="Medium Grid 1 Accent 1" w:semiHidden="0" w:uiPriority="62" w:unhideWhenUsed="0"/>
+    <w:lsdException w:name="Medium Grid 2 Accent 1" w:semiHidden="0" w:uiPriority="63" w:unhideWhenUsed="0"/>
+    <w:lsdException w:name="Medium Grid 3 Accent 1" w:semiHidden="0" w:uiPriority="64" w:unhideWhenUsed="0"/>
+    <w:lsdException w:name="Dark List Accent 1" w:semiHidden="0" w:uiPriority="65" w:unhideWhenUsed="0"/>
+    <w:lsdException w:name="Colorful Shading Accent 1" w:semiHidden="0" w:uiPriority="66" w:unhideWhenUsed="0"/>
+    <w:lsdException w:name="Colorful List Accent 1" w:semiHidden="0" w:uiPriority="67" w:unhideWhenUsed="0"/>
+    <w:lsdException w:name="Colorful Grid Accent 1" w:semiHidden="0" w:uiPriority="68" w:unhideWhenUsed="0"/>
+    <w:lsdException w:name="Light Shading Accent 2" w:semiHidden="0" w:uiPriority="69" w:unhideWhenUsed="0"/>
+    <w:lsdException w:name="Light List Accent 2" w:semiHidden="0" w:uiPriority="70" w:unhideWhenUsed="0"/>
+    <w:lsdException w:name="Light Grid Accent 2" w:semiHidden="0" w:uiPriority="71" w:unhideWhenUsed="0"/>
+    <w:lsdException w:name="Medium Shading 1 Accent 2" w:semiHidden="0" w:uiPriority="72" w:unhideWhenUsed="0"/>
+    <w:lsdException w:name="Medium Shading 2 Accent 2" w:semiHidden="0" w:uiPriority="73" w:unhideWhenUsed="0"/>
+    <w:lsdException w:name="Medium List 1 Accent 2" w:semiHidden="0" w:uiPriority="60" w:unhideWhenUsed="0"/>
+    <w:lsdException w:name="Medium List 2 Accent 2" w:semiHidden="0" w:uiPriority="61" w:unhideWhenUsed="0"/>
+    <w:lsdException w:name="Medium Grid 1 Accent 2" w:semiHidden="0" w:uiPriority="62" w:unhideWhenUsed="0"/>
+    <w:lsdException w:name="Medium Grid 2 Accent 2" w:semiHidden="0" w:uiPriority="63" w:unhideWhenUsed="0"/>
+    <w:lsdException w:name="Medium Grid 3 Accent 2" w:semiHidden="0" w:uiPriority="64" w:unhideWhenUsed="0"/>
+    <w:lsdException w:name="Dark List Accent 2" w:semiHidden="0" w:uiPriority="65" w:unhideWhenUsed="0"/>
+    <w:lsdException w:name="Colorful Shading Accent 2" w:semiHidden="0" w:uiPriority="66" w:unhideWhenUsed="0"/>
+    <w:lsdException w:name="Colorful List Accent 2" w:semiHidden="0" w:uiPriority="67" w:unhideWhenUsed="0"/>
+    <w:lsdException w:name="Colorful Grid Accent 2" w:semiHidden="0" w:uiPriority="68" w:unhideWhenUsed="0"/>
+    <w:lsdException w:name="Light Shading Accent 3" w:semiHidden="0" w:uiPriority="69" w:unhideWhenUsed="0"/>
+    <w:lsdException w:name="Light List Accent 3" w:semiHidden="0" w:uiPriority="70" w:unhideWhenUsed="0"/>
+    <w:lsdException w:name="Light Grid Accent 3" w:semiHidden="0" w:uiPriority="71" w:unhideWhenUsed="0"/>
+    <w:lsdException w:name="Medium Shading 1 Accent 3" w:semiHidden="0" w:uiPriority="72" w:unhideWhenUsed="0"/>
+    <w:lsdException w:name="Medium Shading 2 Accent 3" w:semiHidden="0" w:uiPriority="73" w:unhideWhenUsed="0"/>
+    <w:lsdException w:name="Medium List 1 Accent 3" w:semiHidden="0" w:uiPriority="60" w:unhideWhenUsed="0"/>
+    <w:lsdException w:name="Medium List 2 Accent 3" w:semiHidden="0" w:uiPriority="61" w:unhideWhenUsed="0"/>
+    <w:lsdException w:name="Medium Grid 1 Accent 3" w:semiHidden="0" w:uiPriority="62" w:unhideWhenUsed="0"/>
+    <w:lsdException w:name="Medium Grid 2 Accent 3" w:semiHidden="0" w:uiPriority="63" w:unhideWhenUsed="0"/>
+    <w:lsdException w:name="Medium Grid 3 Accent 3" w:semiHidden="0" w:uiPriority="64" w:unhideWhenUsed="0"/>
+    <w:lsdException w:name="Dark List Accent 3" w:semiHidden="0" w:uiPriority="65" w:unhideWhenUsed="0"/>
+    <w:lsdException w:name="Colorful Shading Accent 3" w:semiHidden="0" w:uiPriority="66" w:unhideWhenUsed="0"/>
+    <w:lsdException w:name="Colorful List Accent 3" w:semiHidden="0" w:uiPriority="67" w:unhideWhenUsed="0"/>
+    <w:lsdException w:name="Colorful Grid Accent 3" w:semiHidden="0" w:uiPriority="68" w:unhideWhenUsed="0"/>
+    <w:lsdException w:name="Light Shading Accent 4" w:semiHidden="0" w:uiPriority="69" w:unhideWhenUsed="0"/>
+    <w:lsdException w:name="Light List Accent 4" w:semiHidden="0" w:uiPriority="70" w:unhideWhenUsed="0"/>
+    <w:lsdException w:name="Light Grid Accent 4" w:semiHidden="0" w:uiPriority="71" w:unhideWhenUsed="0"/>
+    <w:lsdException w:name="Medium Shading 1 Accent 4" w:semiHidden="0" w:uiPriority="72" w:unhideWhenUsed="0"/>
+    <w:lsdException w:name="Medium Shading 2 Accent 4" w:semiHidden="0" w:uiPriority="73" w:unhideWhenUsed="0"/>
+    <w:lsdException w:name="Medium List 1 Accent 4" w:semiHidden="0" w:uiPriority="60" w:unhideWhenUsed="0"/>
+    <w:lsdException w:name="Medium List 2 Accent 4" w:semiHidden="0" w:uiPriority="61" w:unhideWhenUsed="0"/>
+    <w:lsdException w:name="Medium Grid 1 Accent 4" w:semiHidden="0" w:uiPriority="62" w:unhideWhenUsed="0"/>
+    <w:lsdException w:name="Medium Grid 2 Accent 4" w:semiHidden="0" w:uiPriority="63" w:unhideWhenUsed="0"/>
+    <w:lsdException w:name="Medium Grid 3 Accent 4" w:semiHidden="0" w:uiPriority="64" w:unhideWhenUsed="0"/>
+    <w:lsdException w:name="Dark List Accent 4" w:semiHidden="0" w:uiPriority="65" w:unhideWhenUsed="0"/>
+    <w:lsdException w:name="Colorful Shading Accent 4" w:semiHidden="0" w:uiPriority="66" w:unhideWhenUsed="0"/>
+    <w:lsdException w:name="Colorful List Accent 4" w:semiHidden="0" w:uiPriority="67" w:unhideWhenUsed="0"/>
+    <w:lsdException w:name="Colorful Grid Accent 4" w:semiHidden="0" w:uiPriority="68" w:unhideWhenUsed="0"/>
+    <w:lsdException w:name="Light Shading Accent 5" w:semiHidden="0" w:uiPriority="69" w:unhideWhenUsed="0"/>
+    <w:lsdException w:name="Light List Accent 5" w:semiHidden="0" w:uiPriority="70" w:unhideWhenUsed="0"/>
+    <w:lsdException w:name="Light Grid Accent 5" w:semiHidden="0" w:uiPriority="71" w:unhideWhenUsed="0"/>
+    <w:lsdException w:name="Medium Shading 1 Accent 5" w:semiHidden="0" w:uiPriority="72" w:unhideWhenUsed="0"/>
+    <w:lsdException w:name="Medium Shading 2 Accent 5" w:semiHidden="0" w:uiPriority="73" w:unhideWhenUsed="0"/>
+    <w:lsdException w:name="Medium List 1 Accent 5" w:semiHidden="0" w:uiPriority="60" w:unhideWhenUsed="0"/>
+    <w:lsdException w:name="Medium List 2 Accent 5" w:semiHidden="0" w:uiPriority="61" w:unhideWhenUsed="0"/>
+    <w:lsdException w:name="Medium Grid 1 Accent 5" w:semiHidden="0" w:uiPriority="62" w:unhideWhenUsed="0"/>
+    <w:lsdException w:name="Medium Grid 2 Accent 5" w:semiHidden="0" w:uiPriority="63" w:unhideWhenUsed="0"/>
+    <w:lsdException w:name="Medium Grid 3 Accent 5" w:semiHidden="0" w:uiPriority="64" w:unhideWhenUsed="0"/>
+    <w:lsdException w:name="Dark List Accent 5" w:semiHidden="0" w:uiPriority="65" w:unhideWhenUsed="0"/>
+    <w:lsdException w:name="Colorful Shading Accent 5" w:semiHidden="0" w:uiPriority="66" w:unhideWhenUsed="0"/>
+    <w:lsdException w:name="Colorful List Accent 5" w:semiHidden="0" w:uiPriority="67" w:unhideWhenUsed="0"/>
+    <w:lsdException w:name="Colorful Grid Accent 5" w:semiHidden="0" w:uiPriority="68" w:unhideWhenUsed="0"/>
+    <w:lsdException w:name="Light Shading Accent 6" w:semiHidden="0" w:uiPriority="69" w:unhideWhenUsed="0"/>
+    <w:lsdException w:name="Light List Accent 6" w:semiHidden="0" w:uiPriority="70" w:unhideWhenUsed="0"/>
+    <w:lsdException w:name="Light Grid Accent 6" w:semiHidden="0" w:uiPriority="71" w:unhideWhenUsed="0"/>
+    <w:lsdException w:name="Medium Shading 1 Accent 6" w:semiHidden="0" w:uiPriority="72" w:unhideWhenUsed="0"/>
+    <w:lsdException w:name="Medium Shading 2 Accent 6" w:semiHidden="0" w:uiPriority="73" w:unhideWhenUsed="0"/>
+    <w:lsdException w:name="Medium List 1 Accent 6" w:semiHidden="0" w:uiPriority="19" w:unhideWhenUsed="0" w:qFormat="1"/>
+    <w:lsdException w:name="Medium List 2 Accent 6" w:semiHidden="0" w:uiPriority="21" w:unhideWhenUsed="0" w:qFormat="1"/>
+    <w:lsdException w:name="Medium Grid 1 Accent 6" w:semiHidden="0" w:uiPriority="31" w:unhideWhenUsed="0" w:qFormat="1"/>
+    <w:lsdException w:name="Medium Grid 2 Accent 6" w:semiHidden="0" w:uiPriority="32" w:unhideWhenUsed="0" w:qFormat="1"/>
+    <w:lsdException w:name="Medium Grid 3 Accent 6" w:semiHidden="0" w:uiPriority="33" w:unhideWhenUsed="0" w:qFormat="1"/>
+    <w:lsdException w:name="Dark List Accent 6" w:semiHidden="0" w:uiPriority="37" w:unhideWhenUsed="0"/>
+    <w:lsdException w:name="Colorful Shading Accent 6" w:semiHidden="0" w:uiPriority="39" w:unhideWhenUsed="0" w:qFormat="1"/>
+    <w:lsdException w:name="Colorful List Accent 6" w:semiHidden="0" w:uiPriority="41" w:unhideWhenUsed="0"/>
+    <w:lsdException w:name="Colorful Grid Accent 6" w:semiHidden="0" w:uiPriority="42" w:unhideWhenUsed="0"/>
+    <w:lsdException w:name="Subtle Emphasis" w:semiHidden="0" w:uiPriority="43" w:unhideWhenUsed="0"/>
+    <w:lsdException w:name="Intense Emphasis" w:semiHidden="0" w:uiPriority="44" w:unhideWhenUsed="0"/>
+    <w:lsdException w:name="Subtle Reference" w:semiHidden="0" w:uiPriority="45" w:unhideWhenUsed="0"/>
+    <w:lsdException w:name="Intense Reference" w:semiHidden="0" w:uiPriority="40" w:unhideWhenUsed="0"/>
+    <w:lsdException w:name="Book Title" w:semiHidden="0" w:uiPriority="46" w:unhideWhenUsed="0"/>
+    <w:lsdException w:name="Bibliography" w:semiHidden="0" w:uiPriority="47" w:unhideWhenUsed="0"/>
+    <w:lsdException w:name="TOC Heading" w:semiHidden="0" w:uiPriority="48" w:unhideWhenUsed="0"/>
+  </w:latentStyles>
+  <w:style w:type="paragraph" w:default="1" w:styleId="Normal">
+    <w:name w:val="Normal"/>
+    <w:qFormat/>
+    <w:pPr>
+      <w:spacing w:after="160" w:line="259" w:lineRule="auto"/>
+    </w:pPr>
+    <w:rPr>
+      <w:sz w:val="22"/>
+      <w:szCs w:val="22"/>
+    </w:rPr>
+  </w:style>
+  <w:style w:type="character" w:default="1" w:styleId="DefaultParagraphFont">
+    <w:name w:val="Default Paragraph Font"/>
+    <w:uiPriority w:val="1"/>
+    <w:semiHidden/>
     <w:unhideWhenUsed/>
   </w:style>
   <w:style w:type="table" w:default="1" w:styleId="TableNormal">

</xml_diff>